<commit_message>
Progress I final submit
</commit_message>
<xml_diff>
--- a/6 iWish_–_Test Record_V._[1.0].docx
+++ b/6 iWish_–_Test Record_V._[1.0].docx
@@ -132,8 +132,6 @@
           <w:highlight w:val="white"/>
         </w:rPr>
       </w:pPr>
-      <w:bookmarkStart w:id="0" w:name="_GoBack"/>
-      <w:bookmarkEnd w:id="0"/>
       <w:r>
         <w:rPr>
           <w:rFonts w:ascii="Times New Roman" w:hAnsi="Times New Roman" w:cs="Times New Roman"/>
@@ -542,7 +540,7 @@
     </w:p>
     <w:tbl>
       <w:tblPr>
-        <w:tblStyle w:val="a"/>
+        <w:tblStyle w:val="a5"/>
         <w:tblW w:w="9918" w:type="dxa"/>
         <w:tblInd w:w="100" w:type="dxa"/>
         <w:tblBorders>
@@ -930,7 +928,7 @@
           </w:p>
           <w:p>
             <w:pPr>
-              <w:pStyle w:val="ListParagraph"/>
+              <w:pStyle w:val="ae"/>
               <w:numPr>
                 <w:ilvl w:val="0"/>
                 <w:numId w:val="43"/>
@@ -952,7 +950,7 @@
           </w:p>
           <w:p>
             <w:pPr>
-              <w:pStyle w:val="ListParagraph"/>
+              <w:pStyle w:val="ae"/>
               <w:numPr>
                 <w:ilvl w:val="0"/>
                 <w:numId w:val="42"/>
@@ -974,7 +972,7 @@
           </w:p>
           <w:p>
             <w:pPr>
-              <w:pStyle w:val="ListParagraph"/>
+              <w:pStyle w:val="ae"/>
               <w:numPr>
                 <w:ilvl w:val="0"/>
                 <w:numId w:val="42"/>
@@ -996,7 +994,7 @@
           </w:p>
           <w:p>
             <w:pPr>
-              <w:pStyle w:val="ListParagraph"/>
+              <w:pStyle w:val="ae"/>
               <w:numPr>
                 <w:ilvl w:val="0"/>
                 <w:numId w:val="42"/>
@@ -1018,7 +1016,7 @@
           </w:p>
           <w:p>
             <w:pPr>
-              <w:pStyle w:val="ListParagraph"/>
+              <w:pStyle w:val="ae"/>
               <w:numPr>
                 <w:ilvl w:val="0"/>
                 <w:numId w:val="42"/>
@@ -1040,7 +1038,7 @@
           </w:p>
           <w:p>
             <w:pPr>
-              <w:pStyle w:val="ListParagraph"/>
+              <w:pStyle w:val="ae"/>
               <w:numPr>
                 <w:ilvl w:val="0"/>
                 <w:numId w:val="43"/>
@@ -1062,7 +1060,7 @@
           </w:p>
           <w:p>
             <w:pPr>
-              <w:pStyle w:val="ListParagraph"/>
+              <w:pStyle w:val="ae"/>
               <w:numPr>
                 <w:ilvl w:val="0"/>
                 <w:numId w:val="42"/>
@@ -1084,7 +1082,7 @@
           </w:p>
           <w:p>
             <w:pPr>
-              <w:pStyle w:val="ListParagraph"/>
+              <w:pStyle w:val="ae"/>
               <w:numPr>
                 <w:ilvl w:val="0"/>
                 <w:numId w:val="42"/>
@@ -1106,7 +1104,7 @@
           </w:p>
           <w:p>
             <w:pPr>
-              <w:pStyle w:val="ListParagraph"/>
+              <w:pStyle w:val="ae"/>
               <w:tabs>
                 <w:tab w:val="right" w:pos="9017"/>
               </w:tabs>
@@ -1420,7 +1418,7 @@
           </w:p>
           <w:p>
             <w:pPr>
-              <w:pStyle w:val="ListParagraph"/>
+              <w:pStyle w:val="ae"/>
               <w:numPr>
                 <w:ilvl w:val="0"/>
                 <w:numId w:val="43"/>
@@ -1446,7 +1444,7 @@
           </w:p>
           <w:p>
             <w:pPr>
-              <w:pStyle w:val="ListParagraph"/>
+              <w:pStyle w:val="ae"/>
               <w:numPr>
                 <w:ilvl w:val="0"/>
                 <w:numId w:val="42"/>
@@ -1472,7 +1470,7 @@
           </w:p>
           <w:p>
             <w:pPr>
-              <w:pStyle w:val="ListParagraph"/>
+              <w:pStyle w:val="ae"/>
               <w:numPr>
                 <w:ilvl w:val="0"/>
                 <w:numId w:val="42"/>
@@ -1498,7 +1496,7 @@
           </w:p>
           <w:p>
             <w:pPr>
-              <w:pStyle w:val="ListParagraph"/>
+              <w:pStyle w:val="ae"/>
               <w:numPr>
                 <w:ilvl w:val="0"/>
                 <w:numId w:val="42"/>
@@ -1524,7 +1522,7 @@
           </w:p>
           <w:p>
             <w:pPr>
-              <w:pStyle w:val="ListParagraph"/>
+              <w:pStyle w:val="ae"/>
               <w:numPr>
                 <w:ilvl w:val="0"/>
                 <w:numId w:val="42"/>
@@ -1550,7 +1548,7 @@
           </w:p>
           <w:p>
             <w:pPr>
-              <w:pStyle w:val="ListParagraph"/>
+              <w:pStyle w:val="ae"/>
               <w:numPr>
                 <w:ilvl w:val="0"/>
                 <w:numId w:val="43"/>
@@ -1576,7 +1574,7 @@
           </w:p>
           <w:p>
             <w:pPr>
-              <w:pStyle w:val="ListParagraph"/>
+              <w:pStyle w:val="ae"/>
               <w:numPr>
                 <w:ilvl w:val="0"/>
                 <w:numId w:val="42"/>
@@ -1598,7 +1596,7 @@
           </w:p>
           <w:p>
             <w:pPr>
-              <w:pStyle w:val="ListParagraph"/>
+              <w:pStyle w:val="ae"/>
               <w:numPr>
                 <w:ilvl w:val="0"/>
                 <w:numId w:val="42"/>
@@ -1620,7 +1618,7 @@
           </w:p>
           <w:p>
             <w:pPr>
-              <w:pStyle w:val="ListParagraph"/>
+              <w:pStyle w:val="ae"/>
               <w:numPr>
                 <w:ilvl w:val="0"/>
                 <w:numId w:val="42"/>
@@ -1642,7 +1640,7 @@
           </w:p>
           <w:p>
             <w:pPr>
-              <w:pStyle w:val="ListParagraph"/>
+              <w:pStyle w:val="ae"/>
               <w:numPr>
                 <w:ilvl w:val="0"/>
                 <w:numId w:val="42"/>
@@ -1664,7 +1662,7 @@
           </w:p>
           <w:p>
             <w:pPr>
-              <w:pStyle w:val="ListParagraph"/>
+              <w:pStyle w:val="ae"/>
               <w:ind w:left="1080"/>
               <w:rPr>
                 <w:rFonts w:ascii="Times New Roman" w:hAnsi="Times New Roman" w:cs="Times New Roman"/>
@@ -1675,7 +1673,7 @@
           </w:p>
           <w:p>
             <w:pPr>
-              <w:pStyle w:val="ListParagraph"/>
+              <w:pStyle w:val="ae"/>
               <w:tabs>
                 <w:tab w:val="right" w:pos="9017"/>
               </w:tabs>
@@ -1918,6 +1916,8 @@
         </w:rPr>
         <w:tab/>
       </w:r>
+      <w:bookmarkStart w:id="0" w:name="_GoBack"/>
+      <w:bookmarkEnd w:id="0"/>
     </w:p>
     <w:p>
       <w:pPr>
@@ -1984,7 +1984,7 @@
       <w:sdtContent>
         <w:p>
           <w:pPr>
-            <w:pStyle w:val="TOCHeading"/>
+            <w:pStyle w:val="af1"/>
             <w:rPr>
               <w:rFonts w:ascii="Times New Roman" w:hAnsi="Times New Roman" w:cs="Times New Roman"/>
               <w:b/>
@@ -2007,7 +2007,7 @@
         </w:p>
         <w:p>
           <w:pPr>
-            <w:pStyle w:val="TOC1"/>
+            <w:pStyle w:val="10"/>
             <w:tabs>
               <w:tab w:val="left" w:pos="1114"/>
             </w:tabs>
@@ -2093,7 +2093,7 @@
         </w:p>
         <w:p>
           <w:pPr>
-            <w:pStyle w:val="TOC2"/>
+            <w:pStyle w:val="20"/>
             <w:tabs>
               <w:tab w:val="left" w:pos="1508"/>
             </w:tabs>
@@ -2155,7 +2155,7 @@
         </w:p>
         <w:p>
           <w:pPr>
-            <w:pStyle w:val="TOC3"/>
+            <w:pStyle w:val="30"/>
             <w:tabs>
               <w:tab w:val="left" w:pos="1840"/>
               <w:tab w:val="right" w:leader="dot" w:pos="9016"/>
@@ -2218,7 +2218,7 @@
         </w:p>
         <w:p>
           <w:pPr>
-            <w:pStyle w:val="TOC3"/>
+            <w:pStyle w:val="30"/>
             <w:tabs>
               <w:tab w:val="left" w:pos="1840"/>
               <w:tab w:val="right" w:leader="dot" w:pos="9016"/>
@@ -2416,7 +2416,7 @@
         </w:p>
         <w:p>
           <w:pPr>
-            <w:pStyle w:val="TOC1"/>
+            <w:pStyle w:val="10"/>
             <w:tabs>
               <w:tab w:val="left" w:pos="1114"/>
             </w:tabs>
@@ -2505,7 +2505,7 @@
         </w:p>
         <w:p>
           <w:pPr>
-            <w:pStyle w:val="TOC1"/>
+            <w:pStyle w:val="10"/>
             <w:tabs>
               <w:tab w:val="left" w:pos="1114"/>
             </w:tabs>
@@ -2620,7 +2620,7 @@
         </w:p>
         <w:p>
           <w:pPr>
-            <w:pStyle w:val="TOC1"/>
+            <w:pStyle w:val="10"/>
             <w:tabs>
               <w:tab w:val="left" w:pos="1114"/>
             </w:tabs>
@@ -2810,7 +2810,7 @@
     </w:p>
     <w:p>
       <w:pPr>
-        <w:pStyle w:val="Heading1"/>
+        <w:pStyle w:val="1"/>
         <w:numPr>
           <w:ilvl w:val="0"/>
           <w:numId w:val="14"/>
@@ -2892,7 +2892,7 @@
     </w:p>
     <w:p>
       <w:pPr>
-        <w:pStyle w:val="ListParagraph"/>
+        <w:pStyle w:val="ae"/>
         <w:ind w:left="1440" w:firstLine="720"/>
         <w:jc w:val="both"/>
         <w:rPr>
@@ -2932,7 +2932,19 @@
         <w:rPr>
           <w:rFonts w:ascii="Times New Roman" w:hAnsi="Times New Roman" w:cs="Times New Roman"/>
         </w:rPr>
-        <w:t xml:space="preserve"> The testing must follow the test cases. This document contain about test record that show input data, expected result, actual result and status of testing.</w:t>
+        <w:t xml:space="preserve"> The testing must follow the test cases. This document contain</w:t>
+      </w:r>
+      <w:r>
+        <w:rPr>
+          <w:rFonts w:ascii="Times New Roman" w:hAnsi="Times New Roman" w:cs="Times New Roman"/>
+        </w:rPr>
+        <w:t>s</w:t>
+      </w:r>
+      <w:r>
+        <w:rPr>
+          <w:rFonts w:ascii="Times New Roman" w:hAnsi="Times New Roman" w:cs="Times New Roman"/>
+        </w:rPr>
+        <w:t xml:space="preserve"> about test record that show input data, expected result, actual result and status of testing.</w:t>
       </w:r>
     </w:p>
     <w:p>
@@ -2997,7 +3009,7 @@
     </w:p>
     <w:p>
       <w:pPr>
-        <w:pStyle w:val="ListParagraph"/>
+        <w:pStyle w:val="ae"/>
         <w:numPr>
           <w:ilvl w:val="0"/>
           <w:numId w:val="16"/>
@@ -3020,7 +3032,7 @@
     </w:p>
     <w:p>
       <w:pPr>
-        <w:pStyle w:val="ListParagraph"/>
+        <w:pStyle w:val="ae"/>
         <w:numPr>
           <w:ilvl w:val="0"/>
           <w:numId w:val="16"/>
@@ -3045,7 +3057,7 @@
     </w:p>
     <w:p>
       <w:pPr>
-        <w:pStyle w:val="ListParagraph"/>
+        <w:pStyle w:val="ae"/>
         <w:numPr>
           <w:ilvl w:val="0"/>
           <w:numId w:val="16"/>
@@ -3086,7 +3098,7 @@
     </w:p>
     <w:p>
       <w:pPr>
-        <w:pStyle w:val="ListParagraph"/>
+        <w:pStyle w:val="ae"/>
         <w:numPr>
           <w:ilvl w:val="0"/>
           <w:numId w:val="16"/>
@@ -3111,7 +3123,7 @@
     </w:p>
     <w:p>
       <w:pPr>
-        <w:pStyle w:val="ListParagraph"/>
+        <w:pStyle w:val="ae"/>
         <w:numPr>
           <w:ilvl w:val="0"/>
           <w:numId w:val="16"/>
@@ -3136,7 +3148,7 @@
     </w:p>
     <w:p>
       <w:pPr>
-        <w:pStyle w:val="ListParagraph"/>
+        <w:pStyle w:val="ae"/>
         <w:numPr>
           <w:ilvl w:val="0"/>
           <w:numId w:val="16"/>
@@ -3173,7 +3185,7 @@
     </w:p>
     <w:p>
       <w:pPr>
-        <w:pStyle w:val="ListParagraph"/>
+        <w:pStyle w:val="ae"/>
         <w:numPr>
           <w:ilvl w:val="1"/>
           <w:numId w:val="40"/>
@@ -3200,7 +3212,7 @@
     </w:p>
     <w:p>
       <w:pPr>
-        <w:pStyle w:val="ListParagraph"/>
+        <w:pStyle w:val="ae"/>
         <w:ind w:left="2160"/>
         <w:jc w:val="both"/>
         <w:rPr>
@@ -3224,7 +3236,7 @@
     </w:p>
     <w:p>
       <w:pPr>
-        <w:pStyle w:val="ListParagraph"/>
+        <w:pStyle w:val="ae"/>
         <w:ind w:left="2160"/>
         <w:jc w:val="both"/>
         <w:rPr>
@@ -3271,7 +3283,7 @@
     </w:p>
     <w:p>
       <w:pPr>
-        <w:pStyle w:val="ListParagraph"/>
+        <w:pStyle w:val="ae"/>
         <w:ind w:left="2160"/>
         <w:jc w:val="both"/>
         <w:rPr>
@@ -3356,7 +3368,7 @@
     </w:p>
     <w:p>
       <w:pPr>
-        <w:pStyle w:val="ListParagraph"/>
+        <w:pStyle w:val="ae"/>
         <w:ind w:left="2160"/>
         <w:jc w:val="both"/>
         <w:rPr>
@@ -3409,7 +3421,7 @@
     </w:p>
     <w:p>
       <w:pPr>
-        <w:pStyle w:val="ListParagraph"/>
+        <w:pStyle w:val="ae"/>
         <w:ind w:left="2160"/>
         <w:jc w:val="both"/>
         <w:rPr>
@@ -3442,7 +3454,15 @@
           <w:szCs w:val="24"/>
         </w:rPr>
         <w:tab/>
-        <w:t>Visava Chumnum</w:t>
+        <w:t xml:space="preserve">Visava </w:t>
+      </w:r>
+      <w:r>
+        <w:rPr>
+          <w:rFonts w:ascii="Times New Roman" w:hAnsi="Times New Roman" w:cs="Times New Roman"/>
+          <w:sz w:val="24"/>
+          <w:szCs w:val="24"/>
+        </w:rPr>
+        <w:t>Chumnaum</w:t>
       </w:r>
     </w:p>
     <w:p>
@@ -4141,7 +4161,7 @@
       </w:r>
       <w:r>
         <w:rPr>
-          <w:rStyle w:val="Strong"/>
+          <w:rStyle w:val="af8"/>
           <w:rFonts w:ascii="Times New Roman" w:hAnsi="Times New Roman" w:cs="Times New Roman"/>
           <w:b w:val="0"/>
           <w:bCs w:val="0"/>
@@ -4259,7 +4279,7 @@
     </w:p>
     <w:p>
       <w:pPr>
-        <w:pStyle w:val="ListParagraph"/>
+        <w:pStyle w:val="ae"/>
         <w:ind w:left="2160"/>
         <w:jc w:val="both"/>
         <w:rPr>
@@ -4279,7 +4299,7 @@
     </w:p>
     <w:p>
       <w:pPr>
-        <w:pStyle w:val="ListParagraph"/>
+        <w:pStyle w:val="ae"/>
         <w:numPr>
           <w:ilvl w:val="0"/>
           <w:numId w:val="14"/>
@@ -4305,7 +4325,7 @@
     </w:p>
     <w:p>
       <w:pPr>
-        <w:pStyle w:val="ListParagraph"/>
+        <w:pStyle w:val="ae"/>
         <w:numPr>
           <w:ilvl w:val="2"/>
           <w:numId w:val="14"/>
@@ -4416,7 +4436,47 @@
           <w:sz w:val="24"/>
           <w:szCs w:val="24"/>
         </w:rPr>
-        <w:t xml:space="preserve"> This test case is used for verify username in the database via hibernate query. The parameters for this method are username.</w:t>
+        <w:t xml:space="preserve"> </w:t>
+      </w:r>
+      <w:r>
+        <w:rPr>
+          <w:rFonts w:ascii="Times New Roman" w:eastAsia="Times New Roman" w:hAnsi="Times New Roman" w:cs="Times New Roman"/>
+          <w:sz w:val="24"/>
+          <w:szCs w:val="24"/>
+        </w:rPr>
+        <w:t xml:space="preserve">This test case </w:t>
+      </w:r>
+      <w:r>
+        <w:rPr>
+          <w:rFonts w:ascii="Times New Roman" w:eastAsia="Times New Roman" w:hAnsi="Times New Roman" w:cs="Times New Roman"/>
+          <w:sz w:val="24"/>
+          <w:szCs w:val="24"/>
+        </w:rPr>
+        <w:t xml:space="preserve">use </w:t>
+      </w:r>
+      <w:r>
+        <w:rPr>
+          <w:rFonts w:ascii="Times New Roman" w:eastAsia="Times New Roman" w:hAnsi="Times New Roman" w:cs="Times New Roman"/>
+          <w:sz w:val="24"/>
+          <w:szCs w:val="24"/>
+        </w:rPr>
+        <w:t xml:space="preserve">for the verifying username in the database via </w:t>
+      </w:r>
+      <w:r>
+        <w:rPr>
+          <w:rFonts w:ascii="Times New Roman" w:eastAsia="Times New Roman" w:hAnsi="Times New Roman" w:cs="Times New Roman"/>
+          <w:sz w:val="24"/>
+          <w:szCs w:val="24"/>
+        </w:rPr>
+        <w:t xml:space="preserve">Hibernate </w:t>
+      </w:r>
+      <w:r>
+        <w:rPr>
+          <w:rFonts w:ascii="Times New Roman" w:eastAsia="Times New Roman" w:hAnsi="Times New Roman" w:cs="Times New Roman"/>
+          <w:sz w:val="24"/>
+          <w:szCs w:val="24"/>
+        </w:rPr>
+        <w:t xml:space="preserve"> query. The parameters for this method are the username.</w:t>
       </w:r>
     </w:p>
     <w:p>
@@ -5498,7 +5558,55 @@
           <w:sz w:val="24"/>
           <w:szCs w:val="24"/>
         </w:rPr>
-        <w:t xml:space="preserve"> This test case is used for getting right product to delete in database via hibernate query.</w:t>
+        <w:t xml:space="preserve"> </w:t>
+      </w:r>
+      <w:r>
+        <w:rPr>
+          <w:rFonts w:ascii="Times New Roman" w:eastAsia="Times New Roman" w:hAnsi="Times New Roman" w:cs="Times New Roman"/>
+          <w:sz w:val="24"/>
+          <w:szCs w:val="24"/>
+        </w:rPr>
+        <w:t xml:space="preserve">This test case </w:t>
+      </w:r>
+      <w:r>
+        <w:rPr>
+          <w:rFonts w:ascii="Times New Roman" w:eastAsia="Times New Roman" w:hAnsi="Times New Roman" w:cs="Times New Roman"/>
+          <w:sz w:val="24"/>
+          <w:szCs w:val="24"/>
+        </w:rPr>
+        <w:t xml:space="preserve">use </w:t>
+      </w:r>
+      <w:r>
+        <w:rPr>
+          <w:rFonts w:ascii="Times New Roman" w:eastAsia="Times New Roman" w:hAnsi="Times New Roman" w:cs="Times New Roman"/>
+          <w:sz w:val="24"/>
+          <w:szCs w:val="24"/>
+        </w:rPr>
+        <w:t xml:space="preserve">for getting the right product to delete in the database via </w:t>
+      </w:r>
+      <w:r>
+        <w:rPr>
+          <w:rFonts w:ascii="Times New Roman" w:eastAsia="Times New Roman" w:hAnsi="Times New Roman" w:cs="Times New Roman"/>
+          <w:sz w:val="24"/>
+          <w:szCs w:val="24"/>
+        </w:rPr>
+        <w:t xml:space="preserve">Hibernate </w:t>
+      </w:r>
+      <w:r>
+        <w:rPr>
+          <w:rFonts w:ascii="Times New Roman" w:eastAsia="Times New Roman" w:hAnsi="Times New Roman" w:cs="Times New Roman"/>
+          <w:sz w:val="24"/>
+          <w:szCs w:val="24"/>
+        </w:rPr>
+        <w:t>query</w:t>
+      </w:r>
+      <w:r>
+        <w:rPr>
+          <w:rFonts w:ascii="Times New Roman" w:eastAsia="Times New Roman" w:hAnsi="Times New Roman" w:cs="Times New Roman"/>
+          <w:sz w:val="24"/>
+          <w:szCs w:val="24"/>
+        </w:rPr>
+        <w:t>.</w:t>
       </w:r>
     </w:p>
     <w:p>
@@ -6472,7 +6580,7 @@
     </w:p>
     <w:p>
       <w:pPr>
-        <w:pStyle w:val="ListParagraph"/>
+        <w:pStyle w:val="ae"/>
         <w:numPr>
           <w:ilvl w:val="1"/>
           <w:numId w:val="14"/>
@@ -6584,7 +6692,47 @@
           <w:sz w:val="24"/>
           <w:szCs w:val="24"/>
         </w:rPr>
-        <w:t xml:space="preserve"> This test case is used for getting the List of all product from database via hibernate query. </w:t>
+        <w:t xml:space="preserve"> This test case use </w:t>
+      </w:r>
+      <w:r>
+        <w:rPr>
+          <w:rFonts w:ascii="Times New Roman" w:eastAsia="Times New Roman" w:hAnsi="Times New Roman" w:cs="Times New Roman"/>
+          <w:sz w:val="24"/>
+          <w:szCs w:val="24"/>
+        </w:rPr>
+        <w:t xml:space="preserve">for getting the List of all product from </w:t>
+      </w:r>
+      <w:r>
+        <w:rPr>
+          <w:rFonts w:ascii="Times New Roman" w:eastAsia="Times New Roman" w:hAnsi="Times New Roman" w:cs="Times New Roman"/>
+          <w:sz w:val="24"/>
+          <w:szCs w:val="24"/>
+        </w:rPr>
+        <w:t xml:space="preserve">the database via </w:t>
+      </w:r>
+      <w:r>
+        <w:rPr>
+          <w:rFonts w:ascii="Times New Roman" w:eastAsia="Times New Roman" w:hAnsi="Times New Roman" w:cs="Times New Roman"/>
+          <w:sz w:val="24"/>
+          <w:szCs w:val="24"/>
+        </w:rPr>
+        <w:t xml:space="preserve">Hibernate </w:t>
+      </w:r>
+      <w:r>
+        <w:rPr>
+          <w:rFonts w:ascii="Times New Roman" w:eastAsia="Times New Roman" w:hAnsi="Times New Roman" w:cs="Times New Roman"/>
+          <w:sz w:val="24"/>
+          <w:szCs w:val="24"/>
+        </w:rPr>
+        <w:t>query</w:t>
+      </w:r>
+      <w:r>
+        <w:rPr>
+          <w:rFonts w:ascii="Times New Roman" w:eastAsia="Times New Roman" w:hAnsi="Times New Roman" w:cs="Times New Roman"/>
+          <w:sz w:val="24"/>
+          <w:szCs w:val="24"/>
+        </w:rPr>
+        <w:t xml:space="preserve">. </w:t>
       </w:r>
     </w:p>
     <w:p>
@@ -7290,7 +7438,47 @@
           <w:sz w:val="24"/>
           <w:szCs w:val="24"/>
         </w:rPr>
-        <w:t xml:space="preserve"> This test case is used for getting the List of products by code from the database via hibernate query. </w:t>
+        <w:t xml:space="preserve"> This test case use </w:t>
+      </w:r>
+      <w:r>
+        <w:rPr>
+          <w:rFonts w:ascii="Times New Roman" w:eastAsia="Times New Roman" w:hAnsi="Times New Roman" w:cs="Times New Roman"/>
+          <w:sz w:val="24"/>
+          <w:szCs w:val="24"/>
+        </w:rPr>
+        <w:t>for getting the List of products</w:t>
+      </w:r>
+      <w:r>
+        <w:rPr>
+          <w:rFonts w:ascii="Times New Roman" w:eastAsia="Times New Roman" w:hAnsi="Times New Roman" w:cs="Times New Roman"/>
+          <w:sz w:val="24"/>
+          <w:szCs w:val="24"/>
+        </w:rPr>
+        <w:t xml:space="preserve"> by code from the database via </w:t>
+      </w:r>
+      <w:r>
+        <w:rPr>
+          <w:rFonts w:ascii="Times New Roman" w:eastAsia="Times New Roman" w:hAnsi="Times New Roman" w:cs="Times New Roman"/>
+          <w:sz w:val="24"/>
+          <w:szCs w:val="24"/>
+        </w:rPr>
+        <w:t xml:space="preserve">Hibernate </w:t>
+      </w:r>
+      <w:r>
+        <w:rPr>
+          <w:rFonts w:ascii="Times New Roman" w:eastAsia="Times New Roman" w:hAnsi="Times New Roman" w:cs="Times New Roman"/>
+          <w:sz w:val="24"/>
+          <w:szCs w:val="24"/>
+        </w:rPr>
+        <w:t>query</w:t>
+      </w:r>
+      <w:r>
+        <w:rPr>
+          <w:rFonts w:ascii="Times New Roman" w:eastAsia="Times New Roman" w:hAnsi="Times New Roman" w:cs="Times New Roman"/>
+          <w:sz w:val="24"/>
+          <w:szCs w:val="24"/>
+        </w:rPr>
+        <w:t xml:space="preserve">. </w:t>
       </w:r>
     </w:p>
     <w:p>
@@ -8139,7 +8327,47 @@
           <w:sz w:val="24"/>
           <w:szCs w:val="24"/>
         </w:rPr>
-        <w:t xml:space="preserve"> This test case is used for getting product’s information from the database via hibernate query. </w:t>
+        <w:t xml:space="preserve"> This test case use </w:t>
+      </w:r>
+      <w:r>
+        <w:rPr>
+          <w:rFonts w:ascii="Times New Roman" w:eastAsia="Times New Roman" w:hAnsi="Times New Roman" w:cs="Times New Roman"/>
+          <w:sz w:val="24"/>
+          <w:szCs w:val="24"/>
+        </w:rPr>
+        <w:t>for getting product’s inf</w:t>
+      </w:r>
+      <w:r>
+        <w:rPr>
+          <w:rFonts w:ascii="Times New Roman" w:eastAsia="Times New Roman" w:hAnsi="Times New Roman" w:cs="Times New Roman"/>
+          <w:sz w:val="24"/>
+          <w:szCs w:val="24"/>
+        </w:rPr>
+        <w:t xml:space="preserve">ormation from the database via </w:t>
+      </w:r>
+      <w:r>
+        <w:rPr>
+          <w:rFonts w:ascii="Times New Roman" w:eastAsia="Times New Roman" w:hAnsi="Times New Roman" w:cs="Times New Roman"/>
+          <w:sz w:val="24"/>
+          <w:szCs w:val="24"/>
+        </w:rPr>
+        <w:t xml:space="preserve">Hibernate </w:t>
+      </w:r>
+      <w:r>
+        <w:rPr>
+          <w:rFonts w:ascii="Times New Roman" w:eastAsia="Times New Roman" w:hAnsi="Times New Roman" w:cs="Times New Roman"/>
+          <w:sz w:val="24"/>
+          <w:szCs w:val="24"/>
+        </w:rPr>
+        <w:t>query</w:t>
+      </w:r>
+      <w:r>
+        <w:rPr>
+          <w:rFonts w:ascii="Times New Roman" w:eastAsia="Times New Roman" w:hAnsi="Times New Roman" w:cs="Times New Roman"/>
+          <w:sz w:val="24"/>
+          <w:szCs w:val="24"/>
+        </w:rPr>
+        <w:t xml:space="preserve">. </w:t>
       </w:r>
     </w:p>
     <w:p>
@@ -9208,7 +9436,63 @@
           <w:sz w:val="24"/>
           <w:szCs w:val="24"/>
         </w:rPr>
-        <w:t>This test case is used for adding new product to the database via hibernate query. The parameters for this method are Product object, which consists of {Long id, String code, String name,</w:t>
+        <w:t xml:space="preserve">This test case use </w:t>
+      </w:r>
+      <w:r>
+        <w:rPr>
+          <w:rFonts w:ascii="Times New Roman" w:eastAsia="Times New Roman" w:hAnsi="Times New Roman" w:cs="Times New Roman"/>
+          <w:sz w:val="24"/>
+          <w:szCs w:val="24"/>
+        </w:rPr>
+        <w:t xml:space="preserve">for adding </w:t>
+      </w:r>
+      <w:r>
+        <w:rPr>
+          <w:rFonts w:ascii="Times New Roman" w:eastAsia="Times New Roman" w:hAnsi="Times New Roman" w:cs="Times New Roman"/>
+          <w:sz w:val="24"/>
+          <w:szCs w:val="24"/>
+        </w:rPr>
+        <w:t xml:space="preserve">a </w:t>
+      </w:r>
+      <w:r>
+        <w:rPr>
+          <w:rFonts w:ascii="Times New Roman" w:eastAsia="Times New Roman" w:hAnsi="Times New Roman" w:cs="Times New Roman"/>
+          <w:sz w:val="24"/>
+          <w:szCs w:val="24"/>
+        </w:rPr>
+        <w:t>n</w:t>
+      </w:r>
+      <w:r>
+        <w:rPr>
+          <w:rFonts w:ascii="Times New Roman" w:eastAsia="Times New Roman" w:hAnsi="Times New Roman" w:cs="Times New Roman"/>
+          <w:sz w:val="24"/>
+          <w:szCs w:val="24"/>
+        </w:rPr>
+        <w:t xml:space="preserve">ew product to the database via </w:t>
+      </w:r>
+      <w:r>
+        <w:rPr>
+          <w:rFonts w:ascii="Times New Roman" w:eastAsia="Times New Roman" w:hAnsi="Times New Roman" w:cs="Times New Roman"/>
+          <w:sz w:val="24"/>
+          <w:szCs w:val="24"/>
+        </w:rPr>
+        <w:t xml:space="preserve">Hibernate </w:t>
+      </w:r>
+      <w:r>
+        <w:rPr>
+          <w:rFonts w:ascii="Times New Roman" w:eastAsia="Times New Roman" w:hAnsi="Times New Roman" w:cs="Times New Roman"/>
+          <w:sz w:val="24"/>
+          <w:szCs w:val="24"/>
+        </w:rPr>
+        <w:t>query</w:t>
+      </w:r>
+      <w:r>
+        <w:rPr>
+          <w:rFonts w:ascii="Times New Roman" w:eastAsia="Times New Roman" w:hAnsi="Times New Roman" w:cs="Times New Roman"/>
+          <w:sz w:val="24"/>
+          <w:szCs w:val="24"/>
+        </w:rPr>
+        <w:t>. The parameters for this method are Product object, which consists of {Long id, String code, String name,</w:t>
       </w:r>
       <w:r>
         <w:rPr>
@@ -10317,7 +10601,47 @@
           <w:sz w:val="24"/>
           <w:szCs w:val="24"/>
         </w:rPr>
-        <w:t>This test case is used for deleting product from the database via hibernate query. The parameters for this method are Product object, which consists of {Long id, String code, String name,</w:t>
+        <w:t xml:space="preserve">This test case use </w:t>
+      </w:r>
+      <w:r>
+        <w:rPr>
+          <w:rFonts w:ascii="Times New Roman" w:eastAsia="Times New Roman" w:hAnsi="Times New Roman" w:cs="Times New Roman"/>
+          <w:sz w:val="24"/>
+          <w:szCs w:val="24"/>
+        </w:rPr>
+        <w:t>for deleting</w:t>
+      </w:r>
+      <w:r>
+        <w:rPr>
+          <w:rFonts w:ascii="Times New Roman" w:eastAsia="Times New Roman" w:hAnsi="Times New Roman" w:cs="Times New Roman"/>
+          <w:sz w:val="24"/>
+          <w:szCs w:val="24"/>
+        </w:rPr>
+        <w:t xml:space="preserve"> product from the database via </w:t>
+      </w:r>
+      <w:r>
+        <w:rPr>
+          <w:rFonts w:ascii="Times New Roman" w:eastAsia="Times New Roman" w:hAnsi="Times New Roman" w:cs="Times New Roman"/>
+          <w:sz w:val="24"/>
+          <w:szCs w:val="24"/>
+        </w:rPr>
+        <w:t xml:space="preserve">Hibernate </w:t>
+      </w:r>
+      <w:r>
+        <w:rPr>
+          <w:rFonts w:ascii="Times New Roman" w:eastAsia="Times New Roman" w:hAnsi="Times New Roman" w:cs="Times New Roman"/>
+          <w:sz w:val="24"/>
+          <w:szCs w:val="24"/>
+        </w:rPr>
+        <w:t>query</w:t>
+      </w:r>
+      <w:r>
+        <w:rPr>
+          <w:rFonts w:ascii="Times New Roman" w:eastAsia="Times New Roman" w:hAnsi="Times New Roman" w:cs="Times New Roman"/>
+          <w:sz w:val="24"/>
+          <w:szCs w:val="24"/>
+        </w:rPr>
+        <w:t>. The parameters for this method are Product object, which consists of {Long id, String code, String name,</w:t>
       </w:r>
       <w:r>
         <w:rPr>
@@ -11648,7 +11972,39 @@
           <w:sz w:val="24"/>
           <w:szCs w:val="24"/>
         </w:rPr>
-        <w:t>This test case is used for updating product’s information in the database via hibernate query. The parameters for this method are Product object, which consists of {Long id, String code, String name,</w:t>
+        <w:t xml:space="preserve">This test case use </w:t>
+      </w:r>
+      <w:r>
+        <w:rPr>
+          <w:rFonts w:ascii="Times New Roman" w:eastAsia="Times New Roman" w:hAnsi="Times New Roman" w:cs="Times New Roman"/>
+          <w:sz w:val="24"/>
+          <w:szCs w:val="24"/>
+        </w:rPr>
+        <w:t xml:space="preserve">for updating product’s information in the database via </w:t>
+      </w:r>
+      <w:r>
+        <w:rPr>
+          <w:rFonts w:ascii="Times New Roman" w:eastAsia="Times New Roman" w:hAnsi="Times New Roman" w:cs="Times New Roman"/>
+          <w:sz w:val="24"/>
+          <w:szCs w:val="24"/>
+        </w:rPr>
+        <w:t xml:space="preserve">Hibernate </w:t>
+      </w:r>
+      <w:r>
+        <w:rPr>
+          <w:rFonts w:ascii="Times New Roman" w:eastAsia="Times New Roman" w:hAnsi="Times New Roman" w:cs="Times New Roman"/>
+          <w:sz w:val="24"/>
+          <w:szCs w:val="24"/>
+        </w:rPr>
+        <w:t>query</w:t>
+      </w:r>
+      <w:r>
+        <w:rPr>
+          <w:rFonts w:ascii="Times New Roman" w:eastAsia="Times New Roman" w:hAnsi="Times New Roman" w:cs="Times New Roman"/>
+          <w:sz w:val="24"/>
+          <w:szCs w:val="24"/>
+        </w:rPr>
+        <w:t>. The parameters for this method are Product object, which consists of {Long id, String code, String name,</w:t>
       </w:r>
       <w:r>
         <w:rPr>
@@ -12958,7 +13314,47 @@
           <w:sz w:val="24"/>
           <w:szCs w:val="24"/>
         </w:rPr>
-        <w:t xml:space="preserve"> This test case is used for getting the specific product by code from the database via hibernate query. </w:t>
+        <w:t xml:space="preserve"> This test case </w:t>
+      </w:r>
+      <w:r>
+        <w:rPr>
+          <w:rFonts w:ascii="Times New Roman" w:eastAsia="Times New Roman" w:hAnsi="Times New Roman" w:cs="Times New Roman"/>
+          <w:sz w:val="24"/>
+          <w:szCs w:val="24"/>
+        </w:rPr>
+        <w:t xml:space="preserve">use </w:t>
+      </w:r>
+      <w:r>
+        <w:rPr>
+          <w:rFonts w:ascii="Times New Roman" w:eastAsia="Times New Roman" w:hAnsi="Times New Roman" w:cs="Times New Roman"/>
+          <w:sz w:val="24"/>
+          <w:szCs w:val="24"/>
+        </w:rPr>
+        <w:t xml:space="preserve">for getting the specific product by code from the database via </w:t>
+      </w:r>
+      <w:r>
+        <w:rPr>
+          <w:rFonts w:ascii="Times New Roman" w:eastAsia="Times New Roman" w:hAnsi="Times New Roman" w:cs="Times New Roman"/>
+          <w:sz w:val="24"/>
+          <w:szCs w:val="24"/>
+        </w:rPr>
+        <w:t xml:space="preserve">Hibernate </w:t>
+      </w:r>
+      <w:r>
+        <w:rPr>
+          <w:rFonts w:ascii="Times New Roman" w:eastAsia="Times New Roman" w:hAnsi="Times New Roman" w:cs="Times New Roman"/>
+          <w:sz w:val="24"/>
+          <w:szCs w:val="24"/>
+        </w:rPr>
+        <w:t>query</w:t>
+      </w:r>
+      <w:r>
+        <w:rPr>
+          <w:rFonts w:ascii="Times New Roman" w:eastAsia="Times New Roman" w:hAnsi="Times New Roman" w:cs="Times New Roman"/>
+          <w:sz w:val="24"/>
+          <w:szCs w:val="24"/>
+        </w:rPr>
+        <w:t xml:space="preserve">. </w:t>
       </w:r>
     </w:p>
     <w:p>
@@ -14013,7 +14409,7 @@
     </w:p>
     <w:p>
       <w:pPr>
-        <w:pStyle w:val="ListParagraph"/>
+        <w:pStyle w:val="ae"/>
         <w:numPr>
           <w:ilvl w:val="0"/>
           <w:numId w:val="14"/>
@@ -14157,14 +14553,33 @@
           <w:sz w:val="24"/>
           <w:szCs w:val="24"/>
         </w:rPr>
-        <w:t xml:space="preserve"> This test case is used for adding product by input product’s id to shopping cart from the database via connect to web services’ database. </w:t>
+        <w:t xml:space="preserve"> </w:t>
       </w:r>
+      <w:r>
+        <w:rPr>
+          <w:rFonts w:ascii="Times New Roman" w:eastAsia="Times New Roman" w:hAnsi="Times New Roman" w:cs="Times New Roman"/>
+          <w:sz w:val="24"/>
+          <w:szCs w:val="24"/>
+        </w:rPr>
+        <w:t>This test case use for adding product by input product’s id to shopping cart from the database via connecting to web services’ database</w:t>
+      </w:r>
+      <w:r>
+        <w:rPr>
+          <w:rFonts w:ascii="Times New Roman" w:eastAsia="Times New Roman" w:hAnsi="Times New Roman" w:cs="Times New Roman"/>
+          <w:sz w:val="24"/>
+          <w:szCs w:val="24"/>
+        </w:rPr>
+        <w:t>.</w:t>
+      </w:r>
     </w:p>
     <w:p>
       <w:pPr>
         <w:spacing w:line="240" w:lineRule="auto"/>
+        <w:ind w:left="720" w:firstLine="720"/>
         <w:rPr>
           <w:rFonts w:ascii="Times New Roman" w:eastAsia="Times New Roman" w:hAnsi="Times New Roman" w:cs="Times New Roman"/>
+          <w:b/>
+          <w:bCs/>
           <w:sz w:val="24"/>
           <w:szCs w:val="24"/>
         </w:rPr>
@@ -15211,7 +15626,23 @@
           <w:sz w:val="24"/>
           <w:szCs w:val="24"/>
         </w:rPr>
-        <w:t xml:space="preserve"> This test case is used for initial barcode scanner. </w:t>
+        <w:t xml:space="preserve"> This test case </w:t>
+      </w:r>
+      <w:r>
+        <w:rPr>
+          <w:rFonts w:ascii="Times New Roman" w:eastAsia="Times New Roman" w:hAnsi="Times New Roman" w:cs="Times New Roman"/>
+          <w:sz w:val="24"/>
+          <w:szCs w:val="24"/>
+        </w:rPr>
+        <w:t xml:space="preserve">use </w:t>
+      </w:r>
+      <w:r>
+        <w:rPr>
+          <w:rFonts w:ascii="Times New Roman" w:eastAsia="Times New Roman" w:hAnsi="Times New Roman" w:cs="Times New Roman"/>
+          <w:sz w:val="24"/>
+          <w:szCs w:val="24"/>
+        </w:rPr>
+        <w:t xml:space="preserve">for initial barcode scanner. </w:t>
       </w:r>
     </w:p>
     <w:p>
@@ -16014,7 +16445,39 @@
           <w:sz w:val="24"/>
           <w:szCs w:val="24"/>
         </w:rPr>
-        <w:t xml:space="preserve"> This test case is used for adding product’s description by scan barcode to shopping cart from the database via connect to web services’ database. </w:t>
+        <w:t xml:space="preserve"> This test case </w:t>
+      </w:r>
+      <w:r>
+        <w:rPr>
+          <w:rFonts w:ascii="Times New Roman" w:eastAsia="Times New Roman" w:hAnsi="Times New Roman" w:cs="Times New Roman"/>
+          <w:sz w:val="24"/>
+          <w:szCs w:val="24"/>
+        </w:rPr>
+        <w:t xml:space="preserve">use </w:t>
+      </w:r>
+      <w:r>
+        <w:rPr>
+          <w:rFonts w:ascii="Times New Roman" w:eastAsia="Times New Roman" w:hAnsi="Times New Roman" w:cs="Times New Roman"/>
+          <w:sz w:val="24"/>
+          <w:szCs w:val="24"/>
+        </w:rPr>
+        <w:t>for adding product’s description by scan barcode to shopping cart from the database via connect</w:t>
+      </w:r>
+      <w:r>
+        <w:rPr>
+          <w:rFonts w:ascii="Times New Roman" w:eastAsia="Times New Roman" w:hAnsi="Times New Roman" w:cs="Times New Roman"/>
+          <w:sz w:val="24"/>
+          <w:szCs w:val="24"/>
+        </w:rPr>
+        <w:t>ing</w:t>
+      </w:r>
+      <w:r>
+        <w:rPr>
+          <w:rFonts w:ascii="Times New Roman" w:eastAsia="Times New Roman" w:hAnsi="Times New Roman" w:cs="Times New Roman"/>
+          <w:sz w:val="24"/>
+          <w:szCs w:val="24"/>
+        </w:rPr>
+        <w:t xml:space="preserve"> to web services’ database. </w:t>
       </w:r>
     </w:p>
     <w:p>
@@ -17135,7 +17598,39 @@
           <w:sz w:val="24"/>
           <w:szCs w:val="24"/>
         </w:rPr>
-        <w:t xml:space="preserve"> This test case is used for delete product from shopping cart from the database via connect to web services’ database. </w:t>
+        <w:t xml:space="preserve"> This test case </w:t>
+      </w:r>
+      <w:r>
+        <w:rPr>
+          <w:rFonts w:ascii="Times New Roman" w:eastAsia="Times New Roman" w:hAnsi="Times New Roman" w:cs="Times New Roman"/>
+          <w:sz w:val="24"/>
+          <w:szCs w:val="24"/>
+        </w:rPr>
+        <w:t xml:space="preserve">use </w:t>
+      </w:r>
+      <w:r>
+        <w:rPr>
+          <w:rFonts w:ascii="Times New Roman" w:eastAsia="Times New Roman" w:hAnsi="Times New Roman" w:cs="Times New Roman"/>
+          <w:sz w:val="24"/>
+          <w:szCs w:val="24"/>
+        </w:rPr>
+        <w:t>for delete product from shopping cart from the database via connect</w:t>
+      </w:r>
+      <w:r>
+        <w:rPr>
+          <w:rFonts w:ascii="Times New Roman" w:eastAsia="Times New Roman" w:hAnsi="Times New Roman" w:cs="Times New Roman"/>
+          <w:sz w:val="24"/>
+          <w:szCs w:val="24"/>
+        </w:rPr>
+        <w:t>ing</w:t>
+      </w:r>
+      <w:r>
+        <w:rPr>
+          <w:rFonts w:ascii="Times New Roman" w:eastAsia="Times New Roman" w:hAnsi="Times New Roman" w:cs="Times New Roman"/>
+          <w:sz w:val="24"/>
+          <w:szCs w:val="24"/>
+        </w:rPr>
+        <w:t xml:space="preserve"> to web services’ database. </w:t>
       </w:r>
     </w:p>
     <w:p>
@@ -18163,7 +18658,7 @@
     </w:p>
     <w:p>
       <w:pPr>
-        <w:pStyle w:val="ListParagraph"/>
+        <w:pStyle w:val="ae"/>
         <w:numPr>
           <w:ilvl w:val="0"/>
           <w:numId w:val="14"/>
@@ -18202,7 +18697,7 @@
     </w:p>
     <w:tbl>
       <w:tblPr>
-        <w:tblStyle w:val="GridTable4-Accent11"/>
+        <w:tblStyle w:val="4-11"/>
         <w:tblW w:w="9973" w:type="dxa"/>
         <w:tblLook w:val="04A0" w:firstRow="1" w:lastRow="0" w:firstColumn="1" w:lastColumn="0" w:noHBand="0" w:noVBand="1"/>
       </w:tblPr>
@@ -18450,16 +18945,7 @@
                 <w:bCs w:val="0"/>
                 <w:sz w:val="28"/>
               </w:rPr>
-              <w:t xml:space="preserve">Login </w:t>
-            </w:r>
-            <w:r>
-              <w:rPr>
-                <w:rFonts w:ascii="Times New Roman" w:eastAsia="Times New Roman" w:hAnsi="Times New Roman" w:cs="Times New Roman"/>
-                <w:b w:val="0"/>
-                <w:bCs w:val="0"/>
-                <w:sz w:val="28"/>
-              </w:rPr>
-              <w:t>Success</w:t>
+              <w:t>Login succeed</w:t>
             </w:r>
           </w:p>
         </w:tc>
@@ -18496,7 +18982,7 @@
     </w:tbl>
     <w:tbl>
       <w:tblPr>
-        <w:tblStyle w:val="GridTable4-Accent31"/>
+        <w:tblStyle w:val="4-31"/>
         <w:tblW w:w="9978" w:type="dxa"/>
         <w:tblLook w:val="04A0" w:firstRow="1" w:lastRow="0" w:firstColumn="1" w:lastColumn="0" w:noHBand="0" w:noVBand="1"/>
       </w:tblPr>
@@ -18580,7 +19066,7 @@
     </w:tbl>
     <w:tbl>
       <w:tblPr>
-        <w:tblStyle w:val="GridTable4-Accent21"/>
+        <w:tblStyle w:val="4-21"/>
         <w:tblW w:w="9994" w:type="dxa"/>
         <w:tblInd w:w="-5" w:type="dxa"/>
         <w:tblLook w:val="04A0" w:firstRow="1" w:lastRow="0" w:firstColumn="1" w:lastColumn="0" w:noHBand="0" w:noVBand="1"/>
@@ -18937,6 +19423,7 @@
           <w:tcPr>
             <w:cnfStyle w:val="001000000000" w:firstRow="0" w:lastRow="0" w:firstColumn="1" w:lastColumn="0" w:oddVBand="0" w:evenVBand="0" w:oddHBand="0" w:evenHBand="0" w:firstRowFirstColumn="0" w:firstRowLastColumn="0" w:lastRowFirstColumn="0" w:lastRowLastColumn="0"/>
             <w:tcW w:w="855" w:type="dxa"/>
+            <w:shd w:val="clear" w:color="auto" w:fill="F2DBDB" w:themeFill="accent2" w:themeFillTint="33"/>
           </w:tcPr>
           <w:p>
             <w:pPr>
@@ -18959,6 +19446,7 @@
         <w:tc>
           <w:tcPr>
             <w:tcW w:w="2118" w:type="dxa"/>
+            <w:shd w:val="clear" w:color="auto" w:fill="F2DBDB" w:themeFill="accent2" w:themeFillTint="33"/>
           </w:tcPr>
           <w:p>
             <w:pPr>
@@ -19050,7 +19538,7 @@
     </w:tbl>
     <w:tbl>
       <w:tblPr>
-        <w:tblStyle w:val="GridTable4-Accent41"/>
+        <w:tblStyle w:val="4-41"/>
         <w:tblW w:w="10003" w:type="dxa"/>
         <w:tblLook w:val="04A0" w:firstRow="1" w:lastRow="0" w:firstColumn="1" w:lastColumn="0" w:noHBand="0" w:noVBand="1"/>
       </w:tblPr>
@@ -19232,7 +19720,7 @@
     </w:p>
     <w:tbl>
       <w:tblPr>
-        <w:tblStyle w:val="GridTable4-Accent11"/>
+        <w:tblStyle w:val="4-11"/>
         <w:tblW w:w="9958" w:type="dxa"/>
         <w:tblLook w:val="04A0" w:firstRow="1" w:lastRow="0" w:firstColumn="1" w:lastColumn="0" w:noHBand="0" w:noVBand="1"/>
       </w:tblPr>
@@ -19517,7 +20005,7 @@
     </w:tbl>
     <w:tbl>
       <w:tblPr>
-        <w:tblStyle w:val="GridTable4-Accent31"/>
+        <w:tblStyle w:val="4-31"/>
         <w:tblW w:w="9961" w:type="dxa"/>
         <w:tblLook w:val="04A0" w:firstRow="1" w:lastRow="0" w:firstColumn="1" w:lastColumn="0" w:noHBand="0" w:noVBand="1"/>
       </w:tblPr>
@@ -19601,7 +20089,7 @@
     </w:tbl>
     <w:tbl>
       <w:tblPr>
-        <w:tblStyle w:val="GridTable4-Accent21"/>
+        <w:tblStyle w:val="4-21"/>
         <w:tblW w:w="9948" w:type="dxa"/>
         <w:tblLook w:val="04A0" w:firstRow="1" w:lastRow="0" w:firstColumn="1" w:lastColumn="0" w:noHBand="0" w:noVBand="1"/>
       </w:tblPr>
@@ -19970,6 +20458,7 @@
           <w:tcPr>
             <w:cnfStyle w:val="001000000000" w:firstRow="0" w:lastRow="0" w:firstColumn="1" w:lastColumn="0" w:oddVBand="0" w:evenVBand="0" w:oddHBand="0" w:evenHBand="0" w:firstRowFirstColumn="0" w:firstRowLastColumn="0" w:lastRowFirstColumn="0" w:lastRowLastColumn="0"/>
             <w:tcW w:w="854" w:type="dxa"/>
+            <w:shd w:val="clear" w:color="auto" w:fill="F2DBDB" w:themeFill="accent2" w:themeFillTint="33"/>
           </w:tcPr>
           <w:p>
             <w:pPr>
@@ -19992,6 +20481,7 @@
         <w:tc>
           <w:tcPr>
             <w:tcW w:w="2097" w:type="dxa"/>
+            <w:shd w:val="clear" w:color="auto" w:fill="F2DBDB" w:themeFill="accent2" w:themeFillTint="33"/>
           </w:tcPr>
           <w:p>
             <w:pPr>
@@ -20096,7 +20586,7 @@
     </w:tbl>
     <w:tbl>
       <w:tblPr>
-        <w:tblStyle w:val="GridTable4-Accent41"/>
+        <w:tblStyle w:val="4-41"/>
         <w:tblW w:w="9973" w:type="dxa"/>
         <w:tblLook w:val="04A0" w:firstRow="1" w:lastRow="0" w:firstColumn="1" w:lastColumn="0" w:noHBand="0" w:noVBand="1"/>
       </w:tblPr>
@@ -20159,7 +20649,7 @@
     </w:p>
     <w:tbl>
       <w:tblPr>
-        <w:tblStyle w:val="GridTable4-Accent11"/>
+        <w:tblStyle w:val="4-11"/>
         <w:tblW w:w="9779" w:type="dxa"/>
         <w:tblLook w:val="04A0" w:firstRow="1" w:lastRow="0" w:firstColumn="1" w:lastColumn="0" w:noHBand="0" w:noVBand="1"/>
       </w:tblPr>
@@ -20443,7 +20933,7 @@
     </w:tbl>
     <w:tbl>
       <w:tblPr>
-        <w:tblStyle w:val="GridTable4-Accent31"/>
+        <w:tblStyle w:val="4-31"/>
         <w:tblW w:w="9781" w:type="dxa"/>
         <w:tblLook w:val="04A0" w:firstRow="1" w:lastRow="0" w:firstColumn="1" w:lastColumn="0" w:noHBand="0" w:noVBand="1"/>
       </w:tblPr>
@@ -20527,7 +21017,7 @@
     </w:tbl>
     <w:tbl>
       <w:tblPr>
-        <w:tblStyle w:val="GridTable4-Accent21"/>
+        <w:tblStyle w:val="4-21"/>
         <w:tblW w:w="9811" w:type="dxa"/>
         <w:tblLook w:val="04A0" w:firstRow="1" w:lastRow="0" w:firstColumn="1" w:lastColumn="0" w:noHBand="0" w:noVBand="1"/>
       </w:tblPr>
@@ -20879,6 +21369,7 @@
           <w:tcPr>
             <w:cnfStyle w:val="001000000000" w:firstRow="0" w:lastRow="0" w:firstColumn="1" w:lastColumn="0" w:oddVBand="0" w:evenVBand="0" w:oddHBand="0" w:evenHBand="0" w:firstRowFirstColumn="0" w:firstRowLastColumn="0" w:lastRowFirstColumn="0" w:lastRowLastColumn="0"/>
             <w:tcW w:w="855" w:type="dxa"/>
+            <w:shd w:val="clear" w:color="auto" w:fill="F2DBDB" w:themeFill="accent2" w:themeFillTint="33"/>
           </w:tcPr>
           <w:p>
             <w:pPr>
@@ -20901,6 +21392,7 @@
         <w:tc>
           <w:tcPr>
             <w:tcW w:w="2071" w:type="dxa"/>
+            <w:shd w:val="clear" w:color="auto" w:fill="F2DBDB" w:themeFill="accent2" w:themeFillTint="33"/>
           </w:tcPr>
           <w:p>
             <w:pPr>
@@ -20992,7 +21484,7 @@
     </w:tbl>
     <w:tbl>
       <w:tblPr>
-        <w:tblStyle w:val="GridTable4-Accent41"/>
+        <w:tblStyle w:val="4-41"/>
         <w:tblW w:w="9823" w:type="dxa"/>
         <w:tblLook w:val="04A0" w:firstRow="1" w:lastRow="0" w:firstColumn="1" w:lastColumn="0" w:noHBand="0" w:noVBand="1"/>
       </w:tblPr>
@@ -21041,7 +21533,7 @@
     </w:tbl>
     <w:tbl>
       <w:tblPr>
-        <w:tblStyle w:val="GridTable4-Accent11"/>
+        <w:tblStyle w:val="4-11"/>
         <w:tblW w:w="9778" w:type="dxa"/>
         <w:tblLook w:val="04A0" w:firstRow="1" w:lastRow="0" w:firstColumn="1" w:lastColumn="0" w:noHBand="0" w:noVBand="1"/>
       </w:tblPr>
@@ -21326,7 +21818,7 @@
     </w:tbl>
     <w:tbl>
       <w:tblPr>
-        <w:tblStyle w:val="GridTable4-Accent31"/>
+        <w:tblStyle w:val="4-31"/>
         <w:tblW w:w="9796" w:type="dxa"/>
         <w:tblLook w:val="04A0" w:firstRow="1" w:lastRow="0" w:firstColumn="1" w:lastColumn="0" w:noHBand="0" w:noVBand="1"/>
       </w:tblPr>
@@ -21410,7 +21902,7 @@
     </w:tbl>
     <w:tbl>
       <w:tblPr>
-        <w:tblStyle w:val="GridTable4-Accent21"/>
+        <w:tblStyle w:val="4-21"/>
         <w:tblW w:w="9808" w:type="dxa"/>
         <w:tblLook w:val="04A0" w:firstRow="1" w:lastRow="0" w:firstColumn="1" w:lastColumn="0" w:noHBand="0" w:noVBand="1"/>
       </w:tblPr>
@@ -21762,6 +22254,7 @@
           <w:tcPr>
             <w:cnfStyle w:val="001000000000" w:firstRow="0" w:lastRow="0" w:firstColumn="1" w:lastColumn="0" w:oddVBand="0" w:evenVBand="0" w:oddHBand="0" w:evenHBand="0" w:firstRowFirstColumn="0" w:firstRowLastColumn="0" w:lastRowFirstColumn="0" w:lastRowLastColumn="0"/>
             <w:tcW w:w="854" w:type="dxa"/>
+            <w:shd w:val="clear" w:color="auto" w:fill="F2DBDB" w:themeFill="accent2" w:themeFillTint="33"/>
           </w:tcPr>
           <w:p>
             <w:pPr>
@@ -21784,6 +22277,7 @@
         <w:tc>
           <w:tcPr>
             <w:tcW w:w="2070" w:type="dxa"/>
+            <w:shd w:val="clear" w:color="auto" w:fill="F2DBDB" w:themeFill="accent2" w:themeFillTint="33"/>
           </w:tcPr>
           <w:p>
             <w:pPr>
@@ -21875,7 +22369,7 @@
     </w:tbl>
     <w:tbl>
       <w:tblPr>
-        <w:tblStyle w:val="GridTable4-Accent41"/>
+        <w:tblStyle w:val="4-41"/>
         <w:tblW w:w="9838" w:type="dxa"/>
         <w:tblLook w:val="04A0" w:firstRow="1" w:lastRow="0" w:firstColumn="1" w:lastColumn="0" w:noHBand="0" w:noVBand="1"/>
       </w:tblPr>
@@ -22082,7 +22576,7 @@
     </w:tbl>
     <w:tbl>
       <w:tblPr>
-        <w:tblStyle w:val="GridTable4-Accent11"/>
+        <w:tblStyle w:val="4-11"/>
         <w:tblW w:w="9944" w:type="dxa"/>
         <w:tblLook w:val="04A0" w:firstRow="1" w:lastRow="0" w:firstColumn="1" w:lastColumn="0" w:noHBand="0" w:noVBand="1"/>
       </w:tblPr>
@@ -22367,7 +22861,7 @@
     </w:tbl>
     <w:tbl>
       <w:tblPr>
-        <w:tblStyle w:val="GridTable4-Accent31"/>
+        <w:tblStyle w:val="4-31"/>
         <w:tblW w:w="9946" w:type="dxa"/>
         <w:tblLook w:val="04A0" w:firstRow="1" w:lastRow="0" w:firstColumn="1" w:lastColumn="0" w:noHBand="0" w:noVBand="1"/>
       </w:tblPr>
@@ -22451,7 +22945,7 @@
     </w:tbl>
     <w:tbl>
       <w:tblPr>
-        <w:tblStyle w:val="GridTable4-Accent21"/>
+        <w:tblStyle w:val="4-21"/>
         <w:tblW w:w="9945" w:type="dxa"/>
         <w:tblLook w:val="04A0" w:firstRow="1" w:lastRow="0" w:firstColumn="1" w:lastColumn="0" w:noHBand="0" w:noVBand="1"/>
       </w:tblPr>
@@ -22788,19 +23282,7 @@
               <w:rPr>
                 <w:rFonts w:ascii="Times New Roman" w:hAnsi="Times New Roman" w:cs="Times New Roman"/>
               </w:rPr>
-              <w:t xml:space="preserve">-Show message “Add </w:t>
-            </w:r>
-            <w:r>
-              <w:rPr>
-                <w:rFonts w:ascii="Times New Roman" w:hAnsi="Times New Roman" w:cs="Times New Roman"/>
-              </w:rPr>
-              <w:t>Success</w:t>
-            </w:r>
-            <w:r>
-              <w:rPr>
-                <w:rFonts w:ascii="Times New Roman" w:hAnsi="Times New Roman" w:cs="Times New Roman"/>
-              </w:rPr>
-              <w:t>”</w:t>
+              <w:t>-Show message “Add Succeed”</w:t>
             </w:r>
           </w:p>
           <w:p>
@@ -22834,19 +23316,7 @@
               <w:rPr>
                 <w:rFonts w:ascii="Times New Roman" w:hAnsi="Times New Roman" w:cs="Times New Roman"/>
               </w:rPr>
-              <w:t xml:space="preserve">The web application display the message “Add </w:t>
-            </w:r>
-            <w:r>
-              <w:rPr>
-                <w:rFonts w:ascii="Times New Roman" w:hAnsi="Times New Roman" w:cs="Times New Roman"/>
-              </w:rPr>
-              <w:t>Success</w:t>
-            </w:r>
-            <w:r>
-              <w:rPr>
-                <w:rFonts w:ascii="Times New Roman" w:hAnsi="Times New Roman" w:cs="Times New Roman"/>
-              </w:rPr>
-              <w:t>” and show all of the products in database correctly</w:t>
+              <w:t>The web application display the message “Add Succeed” and show all of the products in database correctly</w:t>
             </w:r>
           </w:p>
         </w:tc>
@@ -22909,6 +23379,7 @@
           <w:tcPr>
             <w:cnfStyle w:val="001000000000" w:firstRow="0" w:lastRow="0" w:firstColumn="1" w:lastColumn="0" w:oddVBand="0" w:evenVBand="0" w:oddHBand="0" w:evenHBand="0" w:firstRowFirstColumn="0" w:firstRowLastColumn="0" w:lastRowFirstColumn="0" w:lastRowLastColumn="0"/>
             <w:tcW w:w="854" w:type="dxa"/>
+            <w:shd w:val="clear" w:color="auto" w:fill="F2DBDB" w:themeFill="accent2" w:themeFillTint="33"/>
           </w:tcPr>
           <w:p>
             <w:pPr>
@@ -22931,6 +23402,7 @@
         <w:tc>
           <w:tcPr>
             <w:tcW w:w="2142" w:type="dxa"/>
+            <w:shd w:val="clear" w:color="auto" w:fill="F2DBDB" w:themeFill="accent2" w:themeFillTint="33"/>
           </w:tcPr>
           <w:p>
             <w:pPr>
@@ -23150,6 +23622,7 @@
           <w:tcPr>
             <w:cnfStyle w:val="001000000000" w:firstRow="0" w:lastRow="0" w:firstColumn="1" w:lastColumn="0" w:oddVBand="0" w:evenVBand="0" w:oddHBand="0" w:evenHBand="0" w:firstRowFirstColumn="0" w:firstRowLastColumn="0" w:lastRowFirstColumn="0" w:lastRowLastColumn="0"/>
             <w:tcW w:w="854" w:type="dxa"/>
+            <w:shd w:val="clear" w:color="auto" w:fill="F2DBDB" w:themeFill="accent2" w:themeFillTint="33"/>
           </w:tcPr>
           <w:p>
             <w:pPr>
@@ -23175,6 +23648,7 @@
         <w:tc>
           <w:tcPr>
             <w:tcW w:w="2142" w:type="dxa"/>
+            <w:shd w:val="clear" w:color="auto" w:fill="F2DBDB" w:themeFill="accent2" w:themeFillTint="33"/>
           </w:tcPr>
           <w:p>
             <w:pPr>
@@ -23372,7 +23846,7 @@
     </w:tbl>
     <w:tbl>
       <w:tblPr>
-        <w:tblStyle w:val="GridTable4-Accent41"/>
+        <w:tblStyle w:val="4-41"/>
         <w:tblW w:w="9958" w:type="dxa"/>
         <w:tblLook w:val="04A0" w:firstRow="1" w:lastRow="0" w:firstColumn="1" w:lastColumn="0" w:noHBand="0" w:noVBand="1"/>
       </w:tblPr>
@@ -23541,7 +24015,7 @@
     </w:p>
     <w:tbl>
       <w:tblPr>
-        <w:tblStyle w:val="GridTable4-Accent11"/>
+        <w:tblStyle w:val="4-11"/>
         <w:tblW w:w="9776" w:type="dxa"/>
         <w:tblLook w:val="04A0" w:firstRow="1" w:lastRow="0" w:firstColumn="1" w:lastColumn="0" w:noHBand="0" w:noVBand="1"/>
       </w:tblPr>
@@ -23826,7 +24300,7 @@
     </w:tbl>
     <w:tbl>
       <w:tblPr>
-        <w:tblStyle w:val="GridTable4-Accent31"/>
+        <w:tblStyle w:val="4-31"/>
         <w:tblW w:w="9776" w:type="dxa"/>
         <w:tblLook w:val="04A0" w:firstRow="1" w:lastRow="0" w:firstColumn="1" w:lastColumn="0" w:noHBand="0" w:noVBand="1"/>
       </w:tblPr>
@@ -23910,7 +24384,7 @@
     </w:tbl>
     <w:tbl>
       <w:tblPr>
-        <w:tblStyle w:val="GridTable4-Accent21"/>
+        <w:tblStyle w:val="4-21"/>
         <w:tblW w:w="9776" w:type="dxa"/>
         <w:tblLook w:val="04A0" w:firstRow="1" w:lastRow="0" w:firstColumn="1" w:lastColumn="0" w:noHBand="0" w:noVBand="1"/>
       </w:tblPr>
@@ -24267,19 +24741,7 @@
               <w:rPr>
                 <w:rFonts w:ascii="Times New Roman" w:hAnsi="Times New Roman" w:cs="Times New Roman"/>
               </w:rPr>
-              <w:t xml:space="preserve">The web application display the message “Add </w:t>
-            </w:r>
-            <w:r>
-              <w:rPr>
-                <w:rFonts w:ascii="Times New Roman" w:hAnsi="Times New Roman" w:cs="Times New Roman"/>
-              </w:rPr>
-              <w:t>Success</w:t>
-            </w:r>
-            <w:r>
-              <w:rPr>
-                <w:rFonts w:ascii="Times New Roman" w:hAnsi="Times New Roman" w:cs="Times New Roman"/>
-              </w:rPr>
-              <w:t>” and show all of the products in database correctly and not duplicate</w:t>
+              <w:t>The web application display the message “Add Succeed” and show all of the products in database correctly and not duplicate</w:t>
             </w:r>
           </w:p>
         </w:tc>
@@ -24342,6 +24804,7 @@
           <w:tcPr>
             <w:cnfStyle w:val="001000000000" w:firstRow="0" w:lastRow="0" w:firstColumn="1" w:lastColumn="0" w:oddVBand="0" w:evenVBand="0" w:oddHBand="0" w:evenHBand="0" w:firstRowFirstColumn="0" w:firstRowLastColumn="0" w:lastRowFirstColumn="0" w:lastRowLastColumn="0"/>
             <w:tcW w:w="854" w:type="dxa"/>
+            <w:shd w:val="clear" w:color="auto" w:fill="F2DBDB" w:themeFill="accent2" w:themeFillTint="33"/>
           </w:tcPr>
           <w:p>
             <w:pPr>
@@ -24364,6 +24827,7 @@
         <w:tc>
           <w:tcPr>
             <w:tcW w:w="2134" w:type="dxa"/>
+            <w:shd w:val="clear" w:color="auto" w:fill="F2DBDB" w:themeFill="accent2" w:themeFillTint="33"/>
           </w:tcPr>
           <w:p>
             <w:pPr>
@@ -24583,6 +25047,7 @@
           <w:tcPr>
             <w:cnfStyle w:val="001000000000" w:firstRow="0" w:lastRow="0" w:firstColumn="1" w:lastColumn="0" w:oddVBand="0" w:evenVBand="0" w:oddHBand="0" w:evenHBand="0" w:firstRowFirstColumn="0" w:firstRowLastColumn="0" w:lastRowFirstColumn="0" w:lastRowLastColumn="0"/>
             <w:tcW w:w="854" w:type="dxa"/>
+            <w:shd w:val="clear" w:color="auto" w:fill="F2DBDB" w:themeFill="accent2" w:themeFillTint="33"/>
           </w:tcPr>
           <w:p>
             <w:pPr>
@@ -24608,6 +25073,7 @@
         <w:tc>
           <w:tcPr>
             <w:tcW w:w="2134" w:type="dxa"/>
+            <w:shd w:val="clear" w:color="auto" w:fill="F2DBDB" w:themeFill="accent2" w:themeFillTint="33"/>
           </w:tcPr>
           <w:p>
             <w:pPr>
@@ -24805,7 +25271,7 @@
     </w:tbl>
     <w:tbl>
       <w:tblPr>
-        <w:tblStyle w:val="GridTable4-Accent41"/>
+        <w:tblStyle w:val="4-41"/>
         <w:tblW w:w="9776" w:type="dxa"/>
         <w:tblLook w:val="04A0" w:firstRow="1" w:lastRow="0" w:firstColumn="1" w:lastColumn="0" w:noHBand="0" w:noVBand="1"/>
       </w:tblPr>
@@ -24854,7 +25320,7 @@
     </w:tbl>
     <w:p>
       <w:pPr>
-        <w:pStyle w:val="Heading2"/>
+        <w:pStyle w:val="2"/>
         <w:keepLines w:val="0"/>
         <w:spacing w:before="120" w:after="120" w:line="240" w:lineRule="auto"/>
         <w:rPr>
@@ -24940,7 +25406,7 @@
     </w:p>
     <w:tbl>
       <w:tblPr>
-        <w:tblStyle w:val="GridTable4-Accent11"/>
+        <w:tblStyle w:val="4-11"/>
         <w:tblW w:w="9823" w:type="dxa"/>
         <w:tblLook w:val="04A0" w:firstRow="1" w:lastRow="0" w:firstColumn="1" w:lastColumn="0" w:noHBand="0" w:noVBand="1"/>
       </w:tblPr>
@@ -25225,7 +25691,7 @@
     </w:tbl>
     <w:tbl>
       <w:tblPr>
-        <w:tblStyle w:val="GridTable4-Accent31"/>
+        <w:tblStyle w:val="4-31"/>
         <w:tblW w:w="9826" w:type="dxa"/>
         <w:tblLook w:val="04A0" w:firstRow="1" w:lastRow="0" w:firstColumn="1" w:lastColumn="0" w:noHBand="0" w:noVBand="1"/>
       </w:tblPr>
@@ -25309,7 +25775,7 @@
     </w:tbl>
     <w:tbl>
       <w:tblPr>
-        <w:tblStyle w:val="GridTable4-Accent21"/>
+        <w:tblStyle w:val="4-21"/>
         <w:tblW w:w="9822" w:type="dxa"/>
         <w:tblLook w:val="04A0" w:firstRow="1" w:lastRow="0" w:firstColumn="1" w:lastColumn="0" w:noHBand="0" w:noVBand="1"/>
       </w:tblPr>
@@ -25636,7 +26102,7 @@
     </w:tbl>
     <w:tbl>
       <w:tblPr>
-        <w:tblStyle w:val="GridTable4-Accent41"/>
+        <w:tblStyle w:val="4-41"/>
         <w:tblW w:w="9841" w:type="dxa"/>
         <w:tblLook w:val="04A0" w:firstRow="1" w:lastRow="0" w:firstColumn="1" w:lastColumn="0" w:noHBand="0" w:noVBand="1"/>
       </w:tblPr>
@@ -25685,7 +26151,7 @@
     </w:tbl>
     <w:p>
       <w:pPr>
-        <w:pStyle w:val="Heading2"/>
+        <w:pStyle w:val="2"/>
         <w:keepLines w:val="0"/>
         <w:spacing w:before="120" w:after="120" w:line="240" w:lineRule="auto"/>
         <w:rPr>
@@ -25823,7 +26289,7 @@
     </w:p>
     <w:tbl>
       <w:tblPr>
-        <w:tblStyle w:val="GridTable4-Accent11"/>
+        <w:tblStyle w:val="4-11"/>
         <w:tblW w:w="9898" w:type="dxa"/>
         <w:tblLook w:val="04A0" w:firstRow="1" w:lastRow="0" w:firstColumn="1" w:lastColumn="0" w:noHBand="0" w:noVBand="1"/>
       </w:tblPr>
@@ -26108,7 +26574,7 @@
     </w:tbl>
     <w:tbl>
       <w:tblPr>
-        <w:tblStyle w:val="GridTable4-Accent31"/>
+        <w:tblStyle w:val="4-31"/>
         <w:tblW w:w="9916" w:type="dxa"/>
         <w:tblLook w:val="04A0" w:firstRow="1" w:lastRow="0" w:firstColumn="1" w:lastColumn="0" w:noHBand="0" w:noVBand="1"/>
       </w:tblPr>
@@ -26192,7 +26658,7 @@
     </w:tbl>
     <w:tbl>
       <w:tblPr>
-        <w:tblStyle w:val="GridTable4-Accent21"/>
+        <w:tblStyle w:val="4-21"/>
         <w:tblW w:w="9917" w:type="dxa"/>
         <w:tblLook w:val="04A0" w:firstRow="1" w:lastRow="0" w:firstColumn="1" w:lastColumn="0" w:noHBand="0" w:noVBand="1"/>
       </w:tblPr>
@@ -26564,6 +27030,7 @@
           <w:tcPr>
             <w:cnfStyle w:val="001000000000" w:firstRow="0" w:lastRow="0" w:firstColumn="1" w:lastColumn="0" w:oddVBand="0" w:evenVBand="0" w:oddHBand="0" w:evenHBand="0" w:firstRowFirstColumn="0" w:firstRowLastColumn="0" w:lastRowFirstColumn="0" w:lastRowLastColumn="0"/>
             <w:tcW w:w="854" w:type="dxa"/>
+            <w:shd w:val="clear" w:color="auto" w:fill="F2DBDB" w:themeFill="accent2" w:themeFillTint="33"/>
           </w:tcPr>
           <w:p>
             <w:pPr>
@@ -26589,6 +27056,7 @@
         <w:tc>
           <w:tcPr>
             <w:tcW w:w="2131" w:type="dxa"/>
+            <w:shd w:val="clear" w:color="auto" w:fill="F2DBDB" w:themeFill="accent2" w:themeFillTint="33"/>
           </w:tcPr>
           <w:p>
             <w:pPr>
@@ -26681,7 +27149,7 @@
     </w:tbl>
     <w:tbl>
       <w:tblPr>
-        <w:tblStyle w:val="GridTable4-Accent41"/>
+        <w:tblStyle w:val="4-41"/>
         <w:tblW w:w="9916" w:type="dxa"/>
         <w:tblLook w:val="04A0" w:firstRow="1" w:lastRow="0" w:firstColumn="1" w:lastColumn="0" w:noHBand="0" w:noVBand="1"/>
       </w:tblPr>
@@ -26730,7 +27198,7 @@
     </w:tbl>
     <w:p>
       <w:pPr>
-        <w:pStyle w:val="Heading2"/>
+        <w:pStyle w:val="2"/>
         <w:keepLines w:val="0"/>
         <w:spacing w:before="120" w:after="120" w:line="240" w:lineRule="auto"/>
         <w:rPr>
@@ -26854,7 +27322,7 @@
     </w:p>
     <w:tbl>
       <w:tblPr>
-        <w:tblStyle w:val="GridTable4-Accent11"/>
+        <w:tblStyle w:val="4-11"/>
         <w:tblW w:w="10004" w:type="dxa"/>
         <w:tblLook w:val="04A0" w:firstRow="1" w:lastRow="0" w:firstColumn="1" w:lastColumn="0" w:noHBand="0" w:noVBand="1"/>
       </w:tblPr>
@@ -27139,7 +27607,7 @@
     </w:tbl>
     <w:tbl>
       <w:tblPr>
-        <w:tblStyle w:val="GridTable4-Accent31"/>
+        <w:tblStyle w:val="4-31"/>
         <w:tblW w:w="10021" w:type="dxa"/>
         <w:tblLook w:val="04A0" w:firstRow="1" w:lastRow="0" w:firstColumn="1" w:lastColumn="0" w:noHBand="0" w:noVBand="1"/>
       </w:tblPr>
@@ -27223,7 +27691,7 @@
     </w:tbl>
     <w:tbl>
       <w:tblPr>
-        <w:tblStyle w:val="GridTable4-Accent21"/>
+        <w:tblStyle w:val="4-21"/>
         <w:tblW w:w="10037" w:type="dxa"/>
         <w:tblLook w:val="04A0" w:firstRow="1" w:lastRow="0" w:firstColumn="1" w:lastColumn="0" w:noHBand="0" w:noVBand="1"/>
       </w:tblPr>
@@ -27513,19 +27981,7 @@
               <w:rPr>
                 <w:rFonts w:ascii="Times New Roman" w:hAnsi="Times New Roman" w:cs="Times New Roman"/>
               </w:rPr>
-              <w:t xml:space="preserve">-Show message “Edit </w:t>
-            </w:r>
-            <w:r>
-              <w:rPr>
-                <w:rFonts w:ascii="Times New Roman" w:hAnsi="Times New Roman" w:cs="Times New Roman"/>
-              </w:rPr>
-              <w:t>Success</w:t>
-            </w:r>
-            <w:r>
-              <w:rPr>
-                <w:rFonts w:ascii="Times New Roman" w:hAnsi="Times New Roman" w:cs="Times New Roman"/>
-              </w:rPr>
-              <w:t>”</w:t>
+              <w:t>-Show message “Edit Succeed”</w:t>
             </w:r>
           </w:p>
           <w:p>
@@ -27622,6 +28078,7 @@
           <w:tcPr>
             <w:cnfStyle w:val="001000000000" w:firstRow="0" w:lastRow="0" w:firstColumn="1" w:lastColumn="0" w:oddVBand="0" w:evenVBand="0" w:oddHBand="0" w:evenHBand="0" w:firstRowFirstColumn="0" w:firstRowLastColumn="0" w:lastRowFirstColumn="0" w:lastRowLastColumn="0"/>
             <w:tcW w:w="854" w:type="dxa"/>
+            <w:shd w:val="clear" w:color="auto" w:fill="F2DBDB" w:themeFill="accent2" w:themeFillTint="33"/>
           </w:tcPr>
           <w:p>
             <w:pPr>
@@ -27647,6 +28104,7 @@
         <w:tc>
           <w:tcPr>
             <w:tcW w:w="2206" w:type="dxa"/>
+            <w:shd w:val="clear" w:color="auto" w:fill="F2DBDB" w:themeFill="accent2" w:themeFillTint="33"/>
           </w:tcPr>
           <w:p>
             <w:pPr>
@@ -27862,7 +28320,7 @@
     </w:tbl>
     <w:tbl>
       <w:tblPr>
-        <w:tblStyle w:val="GridTable4-Accent41"/>
+        <w:tblStyle w:val="4-41"/>
         <w:tblW w:w="10036" w:type="dxa"/>
         <w:tblLook w:val="04A0" w:firstRow="1" w:lastRow="0" w:firstColumn="1" w:lastColumn="0" w:noHBand="0" w:noVBand="1"/>
       </w:tblPr>
@@ -27911,7 +28369,7 @@
     </w:tbl>
     <w:p>
       <w:pPr>
-        <w:pStyle w:val="Heading2"/>
+        <w:pStyle w:val="2"/>
         <w:keepLines w:val="0"/>
         <w:spacing w:before="120" w:after="120" w:line="240" w:lineRule="auto"/>
         <w:rPr>
@@ -28014,7 +28472,7 @@
     </w:p>
     <w:tbl>
       <w:tblPr>
-        <w:tblStyle w:val="GridTable4-Accent11"/>
+        <w:tblStyle w:val="4-11"/>
         <w:tblW w:w="9897" w:type="dxa"/>
         <w:tblLook w:val="04A0" w:firstRow="1" w:lastRow="0" w:firstColumn="1" w:lastColumn="0" w:noHBand="0" w:noVBand="1"/>
       </w:tblPr>
@@ -28299,7 +28757,7 @@
     </w:tbl>
     <w:tbl>
       <w:tblPr>
-        <w:tblStyle w:val="GridTable4-Accent31"/>
+        <w:tblStyle w:val="4-31"/>
         <w:tblW w:w="9916" w:type="dxa"/>
         <w:tblLook w:val="04A0" w:firstRow="1" w:lastRow="0" w:firstColumn="1" w:lastColumn="0" w:noHBand="0" w:noVBand="1"/>
       </w:tblPr>
@@ -28383,7 +28841,7 @@
     </w:tbl>
     <w:tbl>
       <w:tblPr>
-        <w:tblStyle w:val="GridTable4-Accent21"/>
+        <w:tblStyle w:val="4-21"/>
         <w:tblW w:w="9928" w:type="dxa"/>
         <w:tblLook w:val="04A0" w:firstRow="1" w:lastRow="0" w:firstColumn="1" w:lastColumn="0" w:noHBand="0" w:noVBand="1"/>
       </w:tblPr>
@@ -28667,19 +29125,7 @@
               <w:rPr>
                 <w:rFonts w:ascii="Times New Roman" w:hAnsi="Times New Roman" w:cs="Times New Roman"/>
               </w:rPr>
-              <w:t xml:space="preserve">-Show message “Edit </w:t>
-            </w:r>
-            <w:r>
-              <w:rPr>
-                <w:rFonts w:ascii="Times New Roman" w:hAnsi="Times New Roman" w:cs="Times New Roman"/>
-              </w:rPr>
-              <w:t>Success</w:t>
-            </w:r>
-            <w:r>
-              <w:rPr>
-                <w:rFonts w:ascii="Times New Roman" w:hAnsi="Times New Roman" w:cs="Times New Roman"/>
-              </w:rPr>
-              <w:t>”</w:t>
+              <w:t>-Show message “Edit Succeed”</w:t>
             </w:r>
           </w:p>
           <w:p>
@@ -28776,6 +29222,7 @@
           <w:tcPr>
             <w:cnfStyle w:val="001000000000" w:firstRow="0" w:lastRow="0" w:firstColumn="1" w:lastColumn="0" w:oddVBand="0" w:evenVBand="0" w:oddHBand="0" w:evenHBand="0" w:firstRowFirstColumn="0" w:firstRowLastColumn="0" w:lastRowFirstColumn="0" w:lastRowLastColumn="0"/>
             <w:tcW w:w="855" w:type="dxa"/>
+            <w:shd w:val="clear" w:color="auto" w:fill="F2DBDB" w:themeFill="accent2" w:themeFillTint="33"/>
           </w:tcPr>
           <w:p>
             <w:pPr>
@@ -28801,6 +29248,7 @@
         <w:tc>
           <w:tcPr>
             <w:tcW w:w="2192" w:type="dxa"/>
+            <w:shd w:val="clear" w:color="auto" w:fill="F2DBDB" w:themeFill="accent2" w:themeFillTint="33"/>
           </w:tcPr>
           <w:p>
             <w:pPr>
@@ -29016,7 +29464,7 @@
     </w:tbl>
     <w:tbl>
       <w:tblPr>
-        <w:tblStyle w:val="GridTable4-Accent41"/>
+        <w:tblStyle w:val="4-41"/>
         <w:tblW w:w="9961" w:type="dxa"/>
         <w:tblLook w:val="04A0" w:firstRow="1" w:lastRow="0" w:firstColumn="1" w:lastColumn="0" w:noHBand="0" w:noVBand="1"/>
       </w:tblPr>
@@ -29164,7 +29612,7 @@
     </w:p>
     <w:tbl>
       <w:tblPr>
-        <w:tblStyle w:val="GridTable4-Accent11"/>
+        <w:tblStyle w:val="4-11"/>
         <w:tblW w:w="9838" w:type="dxa"/>
         <w:tblLook w:val="04A0" w:firstRow="1" w:lastRow="0" w:firstColumn="1" w:lastColumn="0" w:noHBand="0" w:noVBand="1"/>
       </w:tblPr>
@@ -29449,7 +29897,7 @@
     </w:tbl>
     <w:tbl>
       <w:tblPr>
-        <w:tblStyle w:val="GridTable4-Accent31"/>
+        <w:tblStyle w:val="4-31"/>
         <w:tblW w:w="9826" w:type="dxa"/>
         <w:tblLook w:val="04A0" w:firstRow="1" w:lastRow="0" w:firstColumn="1" w:lastColumn="0" w:noHBand="0" w:noVBand="1"/>
       </w:tblPr>
@@ -29533,7 +29981,7 @@
     </w:tbl>
     <w:tbl>
       <w:tblPr>
-        <w:tblStyle w:val="GridTable4-Accent21"/>
+        <w:tblStyle w:val="4-21"/>
         <w:tblW w:w="9839" w:type="dxa"/>
         <w:tblLook w:val="04A0" w:firstRow="1" w:lastRow="0" w:firstColumn="1" w:lastColumn="0" w:noHBand="0" w:noVBand="1"/>
       </w:tblPr>
@@ -29912,6 +30360,7 @@
           <w:tcPr>
             <w:cnfStyle w:val="001000000000" w:firstRow="0" w:lastRow="0" w:firstColumn="1" w:lastColumn="0" w:oddVBand="0" w:evenVBand="0" w:oddHBand="0" w:evenHBand="0" w:firstRowFirstColumn="0" w:firstRowLastColumn="0" w:lastRowFirstColumn="0" w:lastRowLastColumn="0"/>
             <w:tcW w:w="854" w:type="dxa"/>
+            <w:shd w:val="clear" w:color="auto" w:fill="F2DBDB" w:themeFill="accent2" w:themeFillTint="33"/>
           </w:tcPr>
           <w:p>
             <w:pPr>
@@ -29937,6 +30386,7 @@
         <w:tc>
           <w:tcPr>
             <w:tcW w:w="2163" w:type="dxa"/>
+            <w:shd w:val="clear" w:color="auto" w:fill="F2DBDB" w:themeFill="accent2" w:themeFillTint="33"/>
           </w:tcPr>
           <w:p>
             <w:pPr>
@@ -30152,7 +30602,7 @@
     </w:tbl>
     <w:tbl>
       <w:tblPr>
-        <w:tblStyle w:val="GridTable4-Accent41"/>
+        <w:tblStyle w:val="4-41"/>
         <w:tblW w:w="9856" w:type="dxa"/>
         <w:tblLook w:val="04A0" w:firstRow="1" w:lastRow="0" w:firstColumn="1" w:lastColumn="0" w:noHBand="0" w:noVBand="1"/>
       </w:tblPr>
@@ -30215,7 +30665,7 @@
     </w:p>
     <w:p>
       <w:pPr>
-        <w:pStyle w:val="Heading2"/>
+        <w:pStyle w:val="2"/>
         <w:keepLines w:val="0"/>
         <w:spacing w:before="120" w:after="120" w:line="240" w:lineRule="auto"/>
         <w:rPr>
@@ -30325,7 +30775,7 @@
     </w:p>
     <w:tbl>
       <w:tblPr>
-        <w:tblStyle w:val="GridTable4-Accent11"/>
+        <w:tblStyle w:val="4-11"/>
         <w:tblW w:w="9838" w:type="dxa"/>
         <w:tblLook w:val="04A0" w:firstRow="1" w:lastRow="0" w:firstColumn="1" w:lastColumn="0" w:noHBand="0" w:noVBand="1"/>
       </w:tblPr>
@@ -30610,7 +31060,7 @@
     </w:tbl>
     <w:tbl>
       <w:tblPr>
-        <w:tblStyle w:val="GridTable4-Accent31"/>
+        <w:tblStyle w:val="4-31"/>
         <w:tblW w:w="9841" w:type="dxa"/>
         <w:tblLook w:val="04A0" w:firstRow="1" w:lastRow="0" w:firstColumn="1" w:lastColumn="0" w:noHBand="0" w:noVBand="1"/>
       </w:tblPr>
@@ -30694,7 +31144,7 @@
     </w:tbl>
     <w:tbl>
       <w:tblPr>
-        <w:tblStyle w:val="GridTable4-Accent21"/>
+        <w:tblStyle w:val="4-21"/>
         <w:tblW w:w="9858" w:type="dxa"/>
         <w:tblLook w:val="04A0" w:firstRow="1" w:lastRow="0" w:firstColumn="1" w:lastColumn="0" w:noHBand="0" w:noVBand="1"/>
       </w:tblPr>
@@ -30978,19 +31428,7 @@
               <w:rPr>
                 <w:rFonts w:ascii="Times New Roman" w:hAnsi="Times New Roman" w:cs="Times New Roman"/>
               </w:rPr>
-              <w:t xml:space="preserve">-Show message “Delete </w:t>
-            </w:r>
-            <w:r>
-              <w:rPr>
-                <w:rFonts w:ascii="Times New Roman" w:hAnsi="Times New Roman" w:cs="Times New Roman"/>
-              </w:rPr>
-              <w:t>Success</w:t>
-            </w:r>
-            <w:r>
-              <w:rPr>
-                <w:rFonts w:ascii="Times New Roman" w:hAnsi="Times New Roman" w:cs="Times New Roman"/>
-              </w:rPr>
-              <w:t>”</w:t>
+              <w:t>-Show message “Delete Succeed”</w:t>
             </w:r>
           </w:p>
         </w:tc>
@@ -31010,19 +31448,7 @@
               <w:rPr>
                 <w:rFonts w:ascii="Times New Roman" w:hAnsi="Times New Roman" w:cs="Times New Roman"/>
               </w:rPr>
-              <w:t xml:space="preserve">The web application display message “Delete </w:t>
-            </w:r>
-            <w:r>
-              <w:rPr>
-                <w:rFonts w:ascii="Times New Roman" w:hAnsi="Times New Roman" w:cs="Times New Roman"/>
-              </w:rPr>
-              <w:t>Success</w:t>
-            </w:r>
-            <w:r>
-              <w:rPr>
-                <w:rFonts w:ascii="Times New Roman" w:hAnsi="Times New Roman" w:cs="Times New Roman"/>
-              </w:rPr>
-              <w:t>”. And then delete the product in database</w:t>
+              <w:t>The web application display message “Delete Succeed”. And then delete the product in database</w:t>
             </w:r>
           </w:p>
         </w:tc>
@@ -31111,6 +31537,7 @@
           <w:tcPr>
             <w:cnfStyle w:val="001000000000" w:firstRow="0" w:lastRow="0" w:firstColumn="1" w:lastColumn="0" w:oddVBand="0" w:evenVBand="0" w:oddHBand="0" w:evenHBand="0" w:firstRowFirstColumn="0" w:firstRowLastColumn="0" w:lastRowFirstColumn="0" w:lastRowLastColumn="0"/>
             <w:tcW w:w="854" w:type="dxa"/>
+            <w:shd w:val="clear" w:color="auto" w:fill="F2DBDB" w:themeFill="accent2" w:themeFillTint="33"/>
           </w:tcPr>
           <w:p>
             <w:pPr>
@@ -31136,6 +31563,7 @@
         <w:tc>
           <w:tcPr>
             <w:tcW w:w="2109" w:type="dxa"/>
+            <w:shd w:val="clear" w:color="auto" w:fill="F2DBDB" w:themeFill="accent2" w:themeFillTint="33"/>
           </w:tcPr>
           <w:p>
             <w:pPr>
@@ -31351,7 +31779,7 @@
     </w:tbl>
     <w:tbl>
       <w:tblPr>
-        <w:tblStyle w:val="GridTable4-Accent41"/>
+        <w:tblStyle w:val="4-41"/>
         <w:tblW w:w="9886" w:type="dxa"/>
         <w:tblLook w:val="04A0" w:firstRow="1" w:lastRow="0" w:firstColumn="1" w:lastColumn="0" w:noHBand="0" w:noVBand="1"/>
       </w:tblPr>
@@ -31510,7 +31938,7 @@
     </w:p>
     <w:tbl>
       <w:tblPr>
-        <w:tblStyle w:val="GridTable4-Accent11"/>
+        <w:tblStyle w:val="4-11"/>
         <w:tblW w:w="9898" w:type="dxa"/>
         <w:tblLook w:val="04A0" w:firstRow="1" w:lastRow="0" w:firstColumn="1" w:lastColumn="0" w:noHBand="0" w:noVBand="1"/>
       </w:tblPr>
@@ -31797,7 +32225,7 @@
     </w:tbl>
     <w:tbl>
       <w:tblPr>
-        <w:tblStyle w:val="GridTable4-Accent31"/>
+        <w:tblStyle w:val="4-31"/>
         <w:tblW w:w="9916" w:type="dxa"/>
         <w:tblLook w:val="04A0" w:firstRow="1" w:lastRow="0" w:firstColumn="1" w:lastColumn="0" w:noHBand="0" w:noVBand="1"/>
       </w:tblPr>
@@ -31881,7 +32309,7 @@
     </w:tbl>
     <w:tbl>
       <w:tblPr>
-        <w:tblStyle w:val="GridTable4-Accent21"/>
+        <w:tblStyle w:val="4-21"/>
         <w:tblW w:w="9900" w:type="dxa"/>
         <w:tblLook w:val="04A0" w:firstRow="1" w:lastRow="0" w:firstColumn="1" w:lastColumn="0" w:noHBand="0" w:noVBand="1"/>
       </w:tblPr>
@@ -32226,7 +32654,7 @@
     </w:tbl>
     <w:tbl>
       <w:tblPr>
-        <w:tblStyle w:val="GridTable4-Accent41"/>
+        <w:tblStyle w:val="4-41"/>
         <w:tblW w:w="9901" w:type="dxa"/>
         <w:tblLook w:val="04A0" w:firstRow="1" w:lastRow="0" w:firstColumn="1" w:lastColumn="0" w:noHBand="0" w:noVBand="1"/>
       </w:tblPr>
@@ -32418,7 +32846,7 @@
     </w:p>
     <w:p>
       <w:pPr>
-        <w:pStyle w:val="ListParagraph"/>
+        <w:pStyle w:val="ae"/>
         <w:numPr>
           <w:ilvl w:val="0"/>
           <w:numId w:val="14"/>
@@ -32445,7 +32873,7 @@
     </w:p>
     <w:tbl>
       <w:tblPr>
-        <w:tblStyle w:val="GridTable4-Accent11"/>
+        <w:tblStyle w:val="4-11"/>
         <w:tblW w:w="0" w:type="auto"/>
         <w:tblLook w:val="04A0" w:firstRow="1" w:lastRow="0" w:firstColumn="1" w:lastColumn="0" w:noHBand="0" w:noVBand="1"/>
       </w:tblPr>
@@ -32728,7 +33156,7 @@
     </w:tbl>
     <w:tbl>
       <w:tblPr>
-        <w:tblStyle w:val="GridTable4-Accent31"/>
+        <w:tblStyle w:val="4-31"/>
         <w:tblW w:w="0" w:type="auto"/>
         <w:tblLook w:val="04A0" w:firstRow="1" w:lastRow="0" w:firstColumn="1" w:lastColumn="0" w:noHBand="0" w:noVBand="1"/>
       </w:tblPr>
@@ -32789,8 +33217,8 @@
     </w:tbl>
     <w:tbl>
       <w:tblPr>
-        <w:tblStyle w:val="GridTable4-Accent21"/>
-        <w:tblW w:w="0" w:type="auto"/>
+        <w:tblStyle w:val="4-21"/>
+        <w:tblW w:w="9322" w:type="dxa"/>
         <w:tblLook w:val="04A0" w:firstRow="1" w:lastRow="0" w:firstColumn="1" w:lastColumn="0" w:noHBand="0" w:noVBand="1"/>
       </w:tblPr>
       <w:tblGrid>
@@ -32800,7 +33228,7 @@
         <w:gridCol w:w="1546"/>
         <w:gridCol w:w="1611"/>
         <w:gridCol w:w="1194"/>
-        <w:gridCol w:w="839"/>
+        <w:gridCol w:w="1100"/>
       </w:tblGrid>
       <w:tr>
         <w:trPr>
@@ -32936,7 +33364,7 @@
         </w:tc>
         <w:tc>
           <w:tcPr>
-            <w:tcW w:w="839" w:type="dxa"/>
+            <w:tcW w:w="1100" w:type="dxa"/>
           </w:tcPr>
           <w:p>
             <w:pPr>
@@ -33110,7 +33538,7 @@
         </w:tc>
         <w:tc>
           <w:tcPr>
-            <w:tcW w:w="839" w:type="dxa"/>
+            <w:tcW w:w="1100" w:type="dxa"/>
             <w:vMerge w:val="restart"/>
           </w:tcPr>
           <w:p>
@@ -33139,6 +33567,7 @@
           <w:tcPr>
             <w:cnfStyle w:val="001000000000" w:firstRow="0" w:lastRow="0" w:firstColumn="1" w:lastColumn="0" w:oddVBand="0" w:evenVBand="0" w:oddHBand="0" w:evenHBand="0" w:firstRowFirstColumn="0" w:firstRowLastColumn="0" w:lastRowFirstColumn="0" w:lastRowLastColumn="0"/>
             <w:tcW w:w="884" w:type="dxa"/>
+            <w:shd w:val="clear" w:color="auto" w:fill="F2DBDB" w:themeFill="accent2" w:themeFillTint="33"/>
           </w:tcPr>
           <w:p>
             <w:pPr>
@@ -33164,6 +33593,7 @@
         <w:tc>
           <w:tcPr>
             <w:tcW w:w="1914" w:type="dxa"/>
+            <w:shd w:val="clear" w:color="auto" w:fill="F2DBDB" w:themeFill="accent2" w:themeFillTint="33"/>
           </w:tcPr>
           <w:p>
             <w:pPr>
@@ -33250,7 +33680,7 @@
         </w:tc>
         <w:tc>
           <w:tcPr>
-            <w:tcW w:w="839" w:type="dxa"/>
+            <w:tcW w:w="1100" w:type="dxa"/>
             <w:vMerge/>
           </w:tcPr>
           <w:p>
@@ -33268,7 +33698,7 @@
     </w:tbl>
     <w:tbl>
       <w:tblPr>
-        <w:tblStyle w:val="GridTable4-Accent41"/>
+        <w:tblStyle w:val="4-41"/>
         <w:tblW w:w="0" w:type="auto"/>
         <w:tblLook w:val="04A0" w:firstRow="1" w:lastRow="0" w:firstColumn="1" w:lastColumn="0" w:noHBand="0" w:noVBand="1"/>
       </w:tblPr>
@@ -33447,7 +33877,7 @@
     </w:p>
     <w:tbl>
       <w:tblPr>
-        <w:tblStyle w:val="GridTable4-Accent11"/>
+        <w:tblStyle w:val="4-11"/>
         <w:tblW w:w="0" w:type="auto"/>
         <w:tblLook w:val="04A0" w:firstRow="1" w:lastRow="0" w:firstColumn="1" w:lastColumn="0" w:noHBand="0" w:noVBand="1"/>
       </w:tblPr>
@@ -33732,7 +34162,7 @@
     </w:tbl>
     <w:tbl>
       <w:tblPr>
-        <w:tblStyle w:val="GridTable4-Accent31"/>
+        <w:tblStyle w:val="4-31"/>
         <w:tblW w:w="0" w:type="auto"/>
         <w:tblLook w:val="04A0" w:firstRow="1" w:lastRow="0" w:firstColumn="1" w:lastColumn="0" w:noHBand="0" w:noVBand="1"/>
       </w:tblPr>
@@ -33803,8 +34233,8 @@
     </w:tbl>
     <w:tbl>
       <w:tblPr>
-        <w:tblStyle w:val="GridTable4-Accent21"/>
-        <w:tblW w:w="0" w:type="auto"/>
+        <w:tblStyle w:val="4-21"/>
+        <w:tblW w:w="9322" w:type="dxa"/>
         <w:tblLook w:val="04A0" w:firstRow="1" w:lastRow="0" w:firstColumn="1" w:lastColumn="0" w:noHBand="0" w:noVBand="1"/>
       </w:tblPr>
       <w:tblGrid>
@@ -33814,7 +34244,7 @@
         <w:gridCol w:w="1572"/>
         <w:gridCol w:w="1465"/>
         <w:gridCol w:w="1185"/>
-        <w:gridCol w:w="882"/>
+        <w:gridCol w:w="1143"/>
       </w:tblGrid>
       <w:tr>
         <w:trPr>
@@ -33950,7 +34380,7 @@
         </w:tc>
         <w:tc>
           <w:tcPr>
-            <w:tcW w:w="882" w:type="dxa"/>
+            <w:tcW w:w="1143" w:type="dxa"/>
           </w:tcPr>
           <w:p>
             <w:pPr>
@@ -34161,7 +34591,7 @@
         </w:tc>
         <w:tc>
           <w:tcPr>
-            <w:tcW w:w="882" w:type="dxa"/>
+            <w:tcW w:w="1143" w:type="dxa"/>
             <w:vMerge w:val="restart"/>
           </w:tcPr>
           <w:p>
@@ -34190,6 +34620,7 @@
           <w:tcPr>
             <w:cnfStyle w:val="001000000000" w:firstRow="0" w:lastRow="0" w:firstColumn="1" w:lastColumn="0" w:oddVBand="0" w:evenVBand="0" w:oddHBand="0" w:evenHBand="0" w:firstRowFirstColumn="0" w:firstRowLastColumn="0" w:lastRowFirstColumn="0" w:lastRowLastColumn="0"/>
             <w:tcW w:w="887" w:type="dxa"/>
+            <w:shd w:val="clear" w:color="auto" w:fill="F2DBDB" w:themeFill="accent2" w:themeFillTint="33"/>
           </w:tcPr>
           <w:p>
             <w:pPr>
@@ -34215,6 +34646,7 @@
         <w:tc>
           <w:tcPr>
             <w:tcW w:w="1622" w:type="dxa"/>
+            <w:shd w:val="clear" w:color="auto" w:fill="F2DBDB" w:themeFill="accent2" w:themeFillTint="33"/>
           </w:tcPr>
           <w:p>
             <w:pPr>
@@ -34301,7 +34733,7 @@
         </w:tc>
         <w:tc>
           <w:tcPr>
-            <w:tcW w:w="882" w:type="dxa"/>
+            <w:tcW w:w="1143" w:type="dxa"/>
             <w:vMerge/>
           </w:tcPr>
           <w:p>
@@ -34435,7 +34867,7 @@
         </w:tc>
         <w:tc>
           <w:tcPr>
-            <w:tcW w:w="882" w:type="dxa"/>
+            <w:tcW w:w="1143" w:type="dxa"/>
             <w:vMerge/>
           </w:tcPr>
           <w:p>
@@ -34455,6 +34887,7 @@
           <w:tcPr>
             <w:cnfStyle w:val="001000000000" w:firstRow="0" w:lastRow="0" w:firstColumn="1" w:lastColumn="0" w:oddVBand="0" w:evenVBand="0" w:oddHBand="0" w:evenHBand="0" w:firstRowFirstColumn="0" w:firstRowLastColumn="0" w:lastRowFirstColumn="0" w:lastRowLastColumn="0"/>
             <w:tcW w:w="887" w:type="dxa"/>
+            <w:shd w:val="clear" w:color="auto" w:fill="F2DBDB" w:themeFill="accent2" w:themeFillTint="33"/>
           </w:tcPr>
           <w:p>
             <w:pPr>
@@ -34480,6 +34913,7 @@
         <w:tc>
           <w:tcPr>
             <w:tcW w:w="1622" w:type="dxa"/>
+            <w:shd w:val="clear" w:color="auto" w:fill="F2DBDB" w:themeFill="accent2" w:themeFillTint="33"/>
           </w:tcPr>
           <w:p>
             <w:pPr>
@@ -34566,7 +35000,7 @@
         </w:tc>
         <w:tc>
           <w:tcPr>
-            <w:tcW w:w="882" w:type="dxa"/>
+            <w:tcW w:w="1143" w:type="dxa"/>
             <w:vMerge/>
           </w:tcPr>
           <w:p>
@@ -34700,7 +35134,7 @@
         </w:tc>
         <w:tc>
           <w:tcPr>
-            <w:tcW w:w="882" w:type="dxa"/>
+            <w:tcW w:w="1143" w:type="dxa"/>
             <w:vMerge/>
           </w:tcPr>
           <w:p>
@@ -34718,7 +35152,7 @@
     </w:tbl>
     <w:tbl>
       <w:tblPr>
-        <w:tblStyle w:val="GridTable4-Accent41"/>
+        <w:tblStyle w:val="4-41"/>
         <w:tblW w:w="0" w:type="auto"/>
         <w:tblLook w:val="04A0" w:firstRow="1" w:lastRow="0" w:firstColumn="1" w:lastColumn="0" w:noHBand="0" w:noVBand="1"/>
       </w:tblPr>
@@ -34873,7 +35307,7 @@
     </w:p>
     <w:tbl>
       <w:tblPr>
-        <w:tblStyle w:val="GridTable4-Accent11"/>
+        <w:tblStyle w:val="4-11"/>
         <w:tblW w:w="0" w:type="auto"/>
         <w:tblLook w:val="04A0" w:firstRow="1" w:lastRow="0" w:firstColumn="1" w:lastColumn="0" w:noHBand="0" w:noVBand="1"/>
       </w:tblPr>
@@ -35151,7 +35585,7 @@
     </w:tbl>
     <w:tbl>
       <w:tblPr>
-        <w:tblStyle w:val="GridTable4-Accent31"/>
+        <w:tblStyle w:val="4-31"/>
         <w:tblW w:w="0" w:type="auto"/>
         <w:tblLook w:val="04A0" w:firstRow="1" w:lastRow="0" w:firstColumn="1" w:lastColumn="0" w:noHBand="0" w:noVBand="1"/>
       </w:tblPr>
@@ -35222,8 +35656,8 @@
     </w:tbl>
     <w:tbl>
       <w:tblPr>
-        <w:tblStyle w:val="GridTable4-Accent21"/>
-        <w:tblW w:w="0" w:type="auto"/>
+        <w:tblStyle w:val="4-21"/>
+        <w:tblW w:w="9322" w:type="dxa"/>
         <w:tblLook w:val="04A0" w:firstRow="1" w:lastRow="0" w:firstColumn="1" w:lastColumn="0" w:noHBand="0" w:noVBand="1"/>
       </w:tblPr>
       <w:tblGrid>
@@ -35233,7 +35667,7 @@
         <w:gridCol w:w="1572"/>
         <w:gridCol w:w="1537"/>
         <w:gridCol w:w="1149"/>
-        <w:gridCol w:w="846"/>
+        <w:gridCol w:w="1107"/>
       </w:tblGrid>
       <w:tr>
         <w:trPr>
@@ -35369,7 +35803,7 @@
         </w:tc>
         <w:tc>
           <w:tcPr>
-            <w:tcW w:w="846" w:type="dxa"/>
+            <w:tcW w:w="1107" w:type="dxa"/>
           </w:tcPr>
           <w:p>
             <w:pPr>
@@ -35580,7 +36014,7 @@
         </w:tc>
         <w:tc>
           <w:tcPr>
-            <w:tcW w:w="846" w:type="dxa"/>
+            <w:tcW w:w="1107" w:type="dxa"/>
             <w:vMerge w:val="restart"/>
           </w:tcPr>
           <w:p>
@@ -35609,6 +36043,7 @@
           <w:tcPr>
             <w:cnfStyle w:val="001000000000" w:firstRow="0" w:lastRow="0" w:firstColumn="1" w:lastColumn="0" w:oddVBand="0" w:evenVBand="0" w:oddHBand="0" w:evenHBand="0" w:firstRowFirstColumn="0" w:firstRowLastColumn="0" w:lastRowFirstColumn="0" w:lastRowLastColumn="0"/>
             <w:tcW w:w="887" w:type="dxa"/>
+            <w:shd w:val="clear" w:color="auto" w:fill="F2DBDB" w:themeFill="accent2" w:themeFillTint="33"/>
           </w:tcPr>
           <w:p>
             <w:pPr>
@@ -35634,6 +36069,7 @@
         <w:tc>
           <w:tcPr>
             <w:tcW w:w="1622" w:type="dxa"/>
+            <w:shd w:val="clear" w:color="auto" w:fill="F2DBDB" w:themeFill="accent2" w:themeFillTint="33"/>
           </w:tcPr>
           <w:p>
             <w:pPr>
@@ -35720,7 +36156,7 @@
         </w:tc>
         <w:tc>
           <w:tcPr>
-            <w:tcW w:w="846" w:type="dxa"/>
+            <w:tcW w:w="1107" w:type="dxa"/>
             <w:vMerge/>
           </w:tcPr>
           <w:p>
@@ -35854,7 +36290,7 @@
         </w:tc>
         <w:tc>
           <w:tcPr>
-            <w:tcW w:w="846" w:type="dxa"/>
+            <w:tcW w:w="1107" w:type="dxa"/>
             <w:vMerge/>
           </w:tcPr>
           <w:p>
@@ -35874,6 +36310,7 @@
           <w:tcPr>
             <w:cnfStyle w:val="001000000000" w:firstRow="0" w:lastRow="0" w:firstColumn="1" w:lastColumn="0" w:oddVBand="0" w:evenVBand="0" w:oddHBand="0" w:evenHBand="0" w:firstRowFirstColumn="0" w:firstRowLastColumn="0" w:lastRowFirstColumn="0" w:lastRowLastColumn="0"/>
             <w:tcW w:w="887" w:type="dxa"/>
+            <w:shd w:val="clear" w:color="auto" w:fill="F2DBDB" w:themeFill="accent2" w:themeFillTint="33"/>
           </w:tcPr>
           <w:p>
             <w:pPr>
@@ -35899,6 +36336,7 @@
         <w:tc>
           <w:tcPr>
             <w:tcW w:w="1622" w:type="dxa"/>
+            <w:shd w:val="clear" w:color="auto" w:fill="F2DBDB" w:themeFill="accent2" w:themeFillTint="33"/>
           </w:tcPr>
           <w:p>
             <w:pPr>
@@ -35985,7 +36423,7 @@
         </w:tc>
         <w:tc>
           <w:tcPr>
-            <w:tcW w:w="846" w:type="dxa"/>
+            <w:tcW w:w="1107" w:type="dxa"/>
             <w:vMerge/>
           </w:tcPr>
           <w:p>
@@ -36119,7 +36557,7 @@
         </w:tc>
         <w:tc>
           <w:tcPr>
-            <w:tcW w:w="846" w:type="dxa"/>
+            <w:tcW w:w="1107" w:type="dxa"/>
             <w:vMerge/>
           </w:tcPr>
           <w:p>
@@ -36137,7 +36575,7 @@
     </w:tbl>
     <w:tbl>
       <w:tblPr>
-        <w:tblStyle w:val="GridTable4-Accent41"/>
+        <w:tblStyle w:val="4-41"/>
         <w:tblW w:w="0" w:type="auto"/>
         <w:tblLook w:val="04A0" w:firstRow="1" w:lastRow="0" w:firstColumn="1" w:lastColumn="0" w:noHBand="0" w:noVBand="1"/>
       </w:tblPr>
@@ -36292,7 +36730,7 @@
     </w:p>
     <w:tbl>
       <w:tblPr>
-        <w:tblStyle w:val="GridTable4-Accent11"/>
+        <w:tblStyle w:val="4-11"/>
         <w:tblW w:w="0" w:type="auto"/>
         <w:tblLook w:val="04A0" w:firstRow="1" w:lastRow="0" w:firstColumn="1" w:lastColumn="0" w:noHBand="0" w:noVBand="1"/>
       </w:tblPr>
@@ -36570,7 +37008,7 @@
     </w:tbl>
     <w:tbl>
       <w:tblPr>
-        <w:tblStyle w:val="GridTable4-Accent31"/>
+        <w:tblStyle w:val="4-31"/>
         <w:tblW w:w="0" w:type="auto"/>
         <w:tblLook w:val="04A0" w:firstRow="1" w:lastRow="0" w:firstColumn="1" w:lastColumn="0" w:noHBand="0" w:noVBand="1"/>
       </w:tblPr>
@@ -36641,8 +37079,8 @@
     </w:tbl>
     <w:tbl>
       <w:tblPr>
-        <w:tblStyle w:val="GridTable4-Accent21"/>
-        <w:tblW w:w="0" w:type="auto"/>
+        <w:tblStyle w:val="4-21"/>
+        <w:tblW w:w="9322" w:type="dxa"/>
         <w:tblLook w:val="04A0" w:firstRow="1" w:lastRow="0" w:firstColumn="1" w:lastColumn="0" w:noHBand="0" w:noVBand="1"/>
       </w:tblPr>
       <w:tblGrid>
@@ -36652,7 +37090,7 @@
         <w:gridCol w:w="1546"/>
         <w:gridCol w:w="1531"/>
         <w:gridCol w:w="1100"/>
-        <w:gridCol w:w="839"/>
+        <w:gridCol w:w="1100"/>
       </w:tblGrid>
       <w:tr>
         <w:trPr>
@@ -36788,7 +37226,7 @@
         </w:tc>
         <w:tc>
           <w:tcPr>
-            <w:tcW w:w="839" w:type="dxa"/>
+            <w:tcW w:w="1100" w:type="dxa"/>
           </w:tcPr>
           <w:p>
             <w:pPr>
@@ -36998,7 +37436,7 @@
         </w:tc>
         <w:tc>
           <w:tcPr>
-            <w:tcW w:w="839" w:type="dxa"/>
+            <w:tcW w:w="1100" w:type="dxa"/>
             <w:vMerge w:val="restart"/>
           </w:tcPr>
           <w:p>
@@ -37027,6 +37465,7 @@
           <w:tcPr>
             <w:cnfStyle w:val="001000000000" w:firstRow="0" w:lastRow="0" w:firstColumn="1" w:lastColumn="0" w:oddVBand="0" w:evenVBand="0" w:oddHBand="0" w:evenHBand="0" w:firstRowFirstColumn="0" w:firstRowLastColumn="0" w:lastRowFirstColumn="0" w:lastRowLastColumn="0"/>
             <w:tcW w:w="883" w:type="dxa"/>
+            <w:shd w:val="clear" w:color="auto" w:fill="F2DBDB" w:themeFill="accent2" w:themeFillTint="33"/>
           </w:tcPr>
           <w:p>
             <w:pPr>
@@ -37052,6 +37491,7 @@
         <w:tc>
           <w:tcPr>
             <w:tcW w:w="1741" w:type="dxa"/>
+            <w:shd w:val="clear" w:color="auto" w:fill="F2DBDB" w:themeFill="accent2" w:themeFillTint="33"/>
           </w:tcPr>
           <w:p>
             <w:pPr>
@@ -37138,7 +37578,7 @@
         </w:tc>
         <w:tc>
           <w:tcPr>
-            <w:tcW w:w="839" w:type="dxa"/>
+            <w:tcW w:w="1100" w:type="dxa"/>
             <w:vMerge/>
           </w:tcPr>
           <w:p>
@@ -37272,7 +37712,7 @@
         </w:tc>
         <w:tc>
           <w:tcPr>
-            <w:tcW w:w="839" w:type="dxa"/>
+            <w:tcW w:w="1100" w:type="dxa"/>
             <w:vMerge/>
           </w:tcPr>
           <w:p>
@@ -37290,7 +37730,7 @@
     </w:tbl>
     <w:tbl>
       <w:tblPr>
-        <w:tblStyle w:val="GridTable4-Accent41"/>
+        <w:tblStyle w:val="4-41"/>
         <w:tblW w:w="0" w:type="auto"/>
         <w:tblLook w:val="04A0" w:firstRow="1" w:lastRow="0" w:firstColumn="1" w:lastColumn="0" w:noHBand="0" w:noVBand="1"/>
       </w:tblPr>
@@ -37466,7 +37906,7 @@
     </w:p>
     <w:tbl>
       <w:tblPr>
-        <w:tblStyle w:val="GridTable4-Accent11"/>
+        <w:tblStyle w:val="4-11"/>
         <w:tblW w:w="0" w:type="auto"/>
         <w:tblLook w:val="04A0" w:firstRow="1" w:lastRow="0" w:firstColumn="1" w:lastColumn="0" w:noHBand="0" w:noVBand="1"/>
       </w:tblPr>
@@ -37744,7 +38184,7 @@
     </w:tbl>
     <w:tbl>
       <w:tblPr>
-        <w:tblStyle w:val="GridTable4-Accent31"/>
+        <w:tblStyle w:val="4-31"/>
         <w:tblW w:w="0" w:type="auto"/>
         <w:tblLook w:val="04A0" w:firstRow="1" w:lastRow="0" w:firstColumn="1" w:lastColumn="0" w:noHBand="0" w:noVBand="1"/>
       </w:tblPr>
@@ -37821,8 +38261,8 @@
     </w:tbl>
     <w:tbl>
       <w:tblPr>
-        <w:tblStyle w:val="GridTable4-Accent21"/>
-        <w:tblW w:w="0" w:type="auto"/>
+        <w:tblStyle w:val="4-21"/>
+        <w:tblW w:w="9322" w:type="dxa"/>
         <w:tblLook w:val="04A0" w:firstRow="1" w:lastRow="0" w:firstColumn="1" w:lastColumn="0" w:noHBand="0" w:noVBand="1"/>
       </w:tblPr>
       <w:tblGrid>
@@ -37832,7 +38272,7 @@
         <w:gridCol w:w="1551"/>
         <w:gridCol w:w="1504"/>
         <w:gridCol w:w="1169"/>
-        <w:gridCol w:w="808"/>
+        <w:gridCol w:w="1069"/>
       </w:tblGrid>
       <w:tr>
         <w:trPr>
@@ -37968,7 +38408,7 @@
         </w:tc>
         <w:tc>
           <w:tcPr>
-            <w:tcW w:w="808" w:type="dxa"/>
+            <w:tcW w:w="1069" w:type="dxa"/>
           </w:tcPr>
           <w:p>
             <w:pPr>
@@ -38178,7 +38618,7 @@
         </w:tc>
         <w:tc>
           <w:tcPr>
-            <w:tcW w:w="808" w:type="dxa"/>
+            <w:tcW w:w="1069" w:type="dxa"/>
             <w:vMerge w:val="restart"/>
           </w:tcPr>
           <w:p>
@@ -38207,6 +38647,7 @@
           <w:tcPr>
             <w:cnfStyle w:val="001000000000" w:firstRow="0" w:lastRow="0" w:firstColumn="1" w:lastColumn="0" w:oddVBand="0" w:evenVBand="0" w:oddHBand="0" w:evenHBand="0" w:firstRowFirstColumn="0" w:firstRowLastColumn="0" w:lastRowFirstColumn="0" w:lastRowLastColumn="0"/>
             <w:tcW w:w="885" w:type="dxa"/>
+            <w:shd w:val="clear" w:color="auto" w:fill="F2DBDB" w:themeFill="accent2" w:themeFillTint="33"/>
           </w:tcPr>
           <w:p>
             <w:pPr>
@@ -38232,6 +38673,7 @@
         <w:tc>
           <w:tcPr>
             <w:tcW w:w="1718" w:type="dxa"/>
+            <w:shd w:val="clear" w:color="auto" w:fill="F2DBDB" w:themeFill="accent2" w:themeFillTint="33"/>
           </w:tcPr>
           <w:p>
             <w:pPr>
@@ -38318,7 +38760,7 @@
         </w:tc>
         <w:tc>
           <w:tcPr>
-            <w:tcW w:w="808" w:type="dxa"/>
+            <w:tcW w:w="1069" w:type="dxa"/>
             <w:vMerge/>
           </w:tcPr>
           <w:p>
@@ -38452,7 +38894,7 @@
         </w:tc>
         <w:tc>
           <w:tcPr>
-            <w:tcW w:w="808" w:type="dxa"/>
+            <w:tcW w:w="1069" w:type="dxa"/>
             <w:vMerge/>
           </w:tcPr>
           <w:p>
@@ -38470,7 +38912,7 @@
     </w:tbl>
     <w:tbl>
       <w:tblPr>
-        <w:tblStyle w:val="GridTable4-Accent41"/>
+        <w:tblStyle w:val="4-41"/>
         <w:tblW w:w="0" w:type="auto"/>
         <w:tblLook w:val="04A0" w:firstRow="1" w:lastRow="0" w:firstColumn="1" w:lastColumn="0" w:noHBand="0" w:noVBand="1"/>
       </w:tblPr>
@@ -38646,7 +39088,7 @@
     </w:p>
     <w:tbl>
       <w:tblPr>
-        <w:tblStyle w:val="GridTable4-Accent11"/>
+        <w:tblStyle w:val="4-11"/>
         <w:tblW w:w="0" w:type="auto"/>
         <w:tblLook w:val="04A0" w:firstRow="1" w:lastRow="0" w:firstColumn="1" w:lastColumn="0" w:noHBand="0" w:noVBand="1"/>
       </w:tblPr>
@@ -38940,7 +39382,7 @@
     </w:tbl>
     <w:tbl>
       <w:tblPr>
-        <w:tblStyle w:val="GridTable4-Accent31"/>
+        <w:tblStyle w:val="4-31"/>
         <w:tblW w:w="0" w:type="auto"/>
         <w:tblLook w:val="04A0" w:firstRow="1" w:lastRow="0" w:firstColumn="1" w:lastColumn="0" w:noHBand="0" w:noVBand="1"/>
       </w:tblPr>
@@ -39011,8 +39453,8 @@
     </w:tbl>
     <w:tbl>
       <w:tblPr>
-        <w:tblStyle w:val="GridTable4-Accent21"/>
-        <w:tblW w:w="0" w:type="auto"/>
+        <w:tblStyle w:val="4-21"/>
+        <w:tblW w:w="9322" w:type="dxa"/>
         <w:tblLook w:val="04A0" w:firstRow="1" w:lastRow="0" w:firstColumn="1" w:lastColumn="0" w:noHBand="0" w:noVBand="1"/>
       </w:tblPr>
       <w:tblGrid>
@@ -39022,7 +39464,7 @@
         <w:gridCol w:w="1536"/>
         <w:gridCol w:w="1662"/>
         <w:gridCol w:w="1123"/>
-        <w:gridCol w:w="836"/>
+        <w:gridCol w:w="1097"/>
       </w:tblGrid>
       <w:tr>
         <w:trPr>
@@ -39158,7 +39600,7 @@
         </w:tc>
         <w:tc>
           <w:tcPr>
-            <w:tcW w:w="836" w:type="dxa"/>
+            <w:tcW w:w="1097" w:type="dxa"/>
           </w:tcPr>
           <w:p>
             <w:pPr>
@@ -39342,7 +39784,7 @@
         </w:tc>
         <w:tc>
           <w:tcPr>
-            <w:tcW w:w="836" w:type="dxa"/>
+            <w:tcW w:w="1097" w:type="dxa"/>
             <w:vMerge w:val="restart"/>
           </w:tcPr>
           <w:p>
@@ -39371,6 +39813,7 @@
           <w:tcPr>
             <w:cnfStyle w:val="001000000000" w:firstRow="0" w:lastRow="0" w:firstColumn="1" w:lastColumn="0" w:oddVBand="0" w:evenVBand="0" w:oddHBand="0" w:evenHBand="0" w:firstRowFirstColumn="0" w:firstRowLastColumn="0" w:lastRowFirstColumn="0" w:lastRowLastColumn="0"/>
             <w:tcW w:w="882" w:type="dxa"/>
+            <w:shd w:val="clear" w:color="auto" w:fill="F2DBDB" w:themeFill="accent2" w:themeFillTint="33"/>
           </w:tcPr>
           <w:p>
             <w:pPr>
@@ -39396,6 +39839,7 @@
         <w:tc>
           <w:tcPr>
             <w:tcW w:w="1542" w:type="dxa"/>
+            <w:shd w:val="clear" w:color="auto" w:fill="F2DBDB" w:themeFill="accent2" w:themeFillTint="33"/>
           </w:tcPr>
           <w:p>
             <w:pPr>
@@ -39482,7 +39926,7 @@
         </w:tc>
         <w:tc>
           <w:tcPr>
-            <w:tcW w:w="836" w:type="dxa"/>
+            <w:tcW w:w="1097" w:type="dxa"/>
             <w:vMerge/>
           </w:tcPr>
           <w:p>
@@ -39616,7 +40060,7 @@
         </w:tc>
         <w:tc>
           <w:tcPr>
-            <w:tcW w:w="836" w:type="dxa"/>
+            <w:tcW w:w="1097" w:type="dxa"/>
             <w:vMerge/>
           </w:tcPr>
           <w:p>
@@ -39634,7 +40078,7 @@
     </w:tbl>
     <w:tbl>
       <w:tblPr>
-        <w:tblStyle w:val="GridTable4-Accent41"/>
+        <w:tblStyle w:val="4-41"/>
         <w:tblW w:w="0" w:type="auto"/>
         <w:tblLook w:val="04A0" w:firstRow="1" w:lastRow="0" w:firstColumn="1" w:lastColumn="0" w:noHBand="0" w:noVBand="1"/>
       </w:tblPr>
@@ -39648,7 +40092,7 @@
         <w:tc>
           <w:tcPr>
             <w:cnfStyle w:val="001000000000" w:firstRow="0" w:lastRow="0" w:firstColumn="1" w:lastColumn="0" w:oddVBand="0" w:evenVBand="0" w:oddHBand="0" w:evenHBand="0" w:firstRowFirstColumn="0" w:firstRowLastColumn="0" w:lastRowFirstColumn="0" w:lastRowLastColumn="0"/>
-            <w:tcW w:w="13948" w:type="dxa"/>
+            <w:tcW w:w="9287" w:type="dxa"/>
           </w:tcPr>
           <w:p>
             <w:pPr>
@@ -39782,7 +40226,7 @@
     </w:p>
     <w:tbl>
       <w:tblPr>
-        <w:tblStyle w:val="GridTable4-Accent11"/>
+        <w:tblStyle w:val="4-11"/>
         <w:tblW w:w="0" w:type="auto"/>
         <w:tblLook w:val="04A0" w:firstRow="1" w:lastRow="0" w:firstColumn="1" w:lastColumn="0" w:noHBand="0" w:noVBand="1"/>
       </w:tblPr>
@@ -40060,7 +40504,7 @@
     </w:tbl>
     <w:tbl>
       <w:tblPr>
-        <w:tblStyle w:val="GridTable4-Accent31"/>
+        <w:tblStyle w:val="4-31"/>
         <w:tblW w:w="0" w:type="auto"/>
         <w:tblLook w:val="04A0" w:firstRow="1" w:lastRow="0" w:firstColumn="1" w:lastColumn="0" w:noHBand="0" w:noVBand="1"/>
       </w:tblPr>
@@ -40131,8 +40575,8 @@
     </w:tbl>
     <w:tbl>
       <w:tblPr>
-        <w:tblStyle w:val="GridTable4-Accent21"/>
-        <w:tblW w:w="0" w:type="auto"/>
+        <w:tblStyle w:val="4-21"/>
+        <w:tblW w:w="9322" w:type="dxa"/>
         <w:tblLook w:val="04A0" w:firstRow="1" w:lastRow="0" w:firstColumn="1" w:lastColumn="0" w:noHBand="0" w:noVBand="1"/>
       </w:tblPr>
       <w:tblGrid>
@@ -40142,7 +40586,7 @@
         <w:gridCol w:w="1373"/>
         <w:gridCol w:w="1295"/>
         <w:gridCol w:w="997"/>
-        <w:gridCol w:w="792"/>
+        <w:gridCol w:w="1053"/>
       </w:tblGrid>
       <w:tr>
         <w:trPr>
@@ -40278,7 +40722,7 @@
         </w:tc>
         <w:tc>
           <w:tcPr>
-            <w:tcW w:w="792" w:type="dxa"/>
+            <w:tcW w:w="1053" w:type="dxa"/>
           </w:tcPr>
           <w:p>
             <w:pPr>
@@ -40462,7 +40906,7 @@
         </w:tc>
         <w:tc>
           <w:tcPr>
-            <w:tcW w:w="792" w:type="dxa"/>
+            <w:tcW w:w="1053" w:type="dxa"/>
             <w:vMerge w:val="restart"/>
           </w:tcPr>
           <w:p>
@@ -40491,6 +40935,7 @@
           <w:tcPr>
             <w:cnfStyle w:val="001000000000" w:firstRow="0" w:lastRow="0" w:firstColumn="1" w:lastColumn="0" w:oddVBand="0" w:evenVBand="0" w:oddHBand="0" w:evenHBand="0" w:firstRowFirstColumn="0" w:firstRowLastColumn="0" w:lastRowFirstColumn="0" w:lastRowLastColumn="0"/>
             <w:tcW w:w="861" w:type="dxa"/>
+            <w:shd w:val="clear" w:color="auto" w:fill="F2DBDB" w:themeFill="accent2" w:themeFillTint="33"/>
           </w:tcPr>
           <w:p>
             <w:pPr>
@@ -40516,6 +40961,7 @@
         <w:tc>
           <w:tcPr>
             <w:tcW w:w="1763" w:type="dxa"/>
+            <w:shd w:val="clear" w:color="auto" w:fill="F2DBDB" w:themeFill="accent2" w:themeFillTint="33"/>
           </w:tcPr>
           <w:p>
             <w:pPr>
@@ -40594,7 +41040,7 @@
         </w:tc>
         <w:tc>
           <w:tcPr>
-            <w:tcW w:w="792" w:type="dxa"/>
+            <w:tcW w:w="1053" w:type="dxa"/>
             <w:vMerge/>
           </w:tcPr>
           <w:p>
@@ -40610,7 +41056,7 @@
     </w:tbl>
     <w:tbl>
       <w:tblPr>
-        <w:tblStyle w:val="GridTable4-Accent41"/>
+        <w:tblStyle w:val="4-41"/>
         <w:tblW w:w="0" w:type="auto"/>
         <w:tblLook w:val="04A0" w:firstRow="1" w:lastRow="0" w:firstColumn="1" w:lastColumn="0" w:noHBand="0" w:noVBand="1"/>
       </w:tblPr>
@@ -40782,7 +41228,7 @@
     </w:p>
     <w:tbl>
       <w:tblPr>
-        <w:tblStyle w:val="GridTable4-Accent11"/>
+        <w:tblStyle w:val="4-11"/>
         <w:tblW w:w="0" w:type="auto"/>
         <w:tblLook w:val="04A0" w:firstRow="1" w:lastRow="0" w:firstColumn="1" w:lastColumn="0" w:noHBand="0" w:noVBand="1"/>
       </w:tblPr>
@@ -41060,7 +41506,7 @@
     </w:tbl>
     <w:tbl>
       <w:tblPr>
-        <w:tblStyle w:val="GridTable4-Accent31"/>
+        <w:tblStyle w:val="4-31"/>
         <w:tblW w:w="0" w:type="auto"/>
         <w:tblLook w:val="04A0" w:firstRow="1" w:lastRow="0" w:firstColumn="1" w:lastColumn="0" w:noHBand="0" w:noVBand="1"/>
       </w:tblPr>
@@ -41131,8 +41577,8 @@
     </w:tbl>
     <w:tbl>
       <w:tblPr>
-        <w:tblStyle w:val="GridTable4-Accent21"/>
-        <w:tblW w:w="0" w:type="auto"/>
+        <w:tblStyle w:val="4-21"/>
+        <w:tblW w:w="9322" w:type="dxa"/>
         <w:tblLook w:val="04A0" w:firstRow="1" w:lastRow="0" w:firstColumn="1" w:lastColumn="0" w:noHBand="0" w:noVBand="1"/>
       </w:tblPr>
       <w:tblGrid>
@@ -41142,7 +41588,7 @@
         <w:gridCol w:w="1365"/>
         <w:gridCol w:w="1331"/>
         <w:gridCol w:w="992"/>
-        <w:gridCol w:w="790"/>
+        <w:gridCol w:w="1051"/>
       </w:tblGrid>
       <w:tr>
         <w:trPr>
@@ -41278,7 +41724,7 @@
         </w:tc>
         <w:tc>
           <w:tcPr>
-            <w:tcW w:w="790" w:type="dxa"/>
+            <w:tcW w:w="1051" w:type="dxa"/>
           </w:tcPr>
           <w:p>
             <w:pPr>
@@ -41459,7 +41905,7 @@
         </w:tc>
         <w:tc>
           <w:tcPr>
-            <w:tcW w:w="790" w:type="dxa"/>
+            <w:tcW w:w="1051" w:type="dxa"/>
             <w:vMerge w:val="restart"/>
           </w:tcPr>
           <w:p>
@@ -41488,6 +41934,7 @@
           <w:tcPr>
             <w:cnfStyle w:val="001000000000" w:firstRow="0" w:lastRow="0" w:firstColumn="1" w:lastColumn="0" w:oddVBand="0" w:evenVBand="0" w:oddHBand="0" w:evenHBand="0" w:firstRowFirstColumn="0" w:firstRowLastColumn="0" w:lastRowFirstColumn="0" w:lastRowLastColumn="0"/>
             <w:tcW w:w="860" w:type="dxa"/>
+            <w:shd w:val="clear" w:color="auto" w:fill="F2DBDB" w:themeFill="accent2" w:themeFillTint="33"/>
           </w:tcPr>
           <w:p>
             <w:pPr>
@@ -41510,6 +41957,7 @@
         <w:tc>
           <w:tcPr>
             <w:tcW w:w="1748" w:type="dxa"/>
+            <w:shd w:val="clear" w:color="auto" w:fill="F2DBDB" w:themeFill="accent2" w:themeFillTint="33"/>
           </w:tcPr>
           <w:p>
             <w:pPr>
@@ -41586,7 +42034,7 @@
         </w:tc>
         <w:tc>
           <w:tcPr>
-            <w:tcW w:w="790" w:type="dxa"/>
+            <w:tcW w:w="1051" w:type="dxa"/>
             <w:vMerge/>
           </w:tcPr>
           <w:p>
@@ -41602,21 +42050,22 @@
     </w:tbl>
     <w:tbl>
       <w:tblPr>
-        <w:tblStyle w:val="GridTable4-Accent41"/>
-        <w:tblW w:w="0" w:type="auto"/>
+        <w:tblStyle w:val="4-41"/>
+        <w:tblW w:w="9347" w:type="dxa"/>
         <w:tblLook w:val="04A0" w:firstRow="1" w:lastRow="0" w:firstColumn="1" w:lastColumn="0" w:noHBand="0" w:noVBand="1"/>
       </w:tblPr>
       <w:tblGrid>
-        <w:gridCol w:w="9287"/>
+        <w:gridCol w:w="9347"/>
       </w:tblGrid>
       <w:tr>
         <w:trPr>
           <w:cnfStyle w:val="100000000000" w:firstRow="1" w:lastRow="0" w:firstColumn="0" w:lastColumn="0" w:oddVBand="0" w:evenVBand="0" w:oddHBand="0" w:evenHBand="0" w:firstRowFirstColumn="0" w:firstRowLastColumn="0" w:lastRowFirstColumn="0" w:lastRowLastColumn="0"/>
+          <w:trHeight w:val="374"/>
         </w:trPr>
         <w:tc>
           <w:tcPr>
             <w:cnfStyle w:val="001000000000" w:firstRow="0" w:lastRow="0" w:firstColumn="1" w:lastColumn="0" w:oddVBand="0" w:evenVBand="0" w:oddHBand="0" w:evenHBand="0" w:firstRowFirstColumn="0" w:firstRowLastColumn="0" w:lastRowFirstColumn="0" w:lastRowLastColumn="0"/>
-            <w:tcW w:w="13948" w:type="dxa"/>
+            <w:tcW w:w="9347" w:type="dxa"/>
           </w:tcPr>
           <w:p>
             <w:pPr>
@@ -41724,7 +42173,7 @@
   </w:p>
   <w:tbl>
     <w:tblPr>
-      <w:tblStyle w:val="a0"/>
+      <w:tblStyle w:val="a6"/>
       <w:tblW w:w="9246" w:type="dxa"/>
       <w:tblInd w:w="100" w:type="dxa"/>
       <w:tblBorders>
@@ -42216,7 +42665,28 @@
               <w:rFonts w:ascii="Times New Roman" w:eastAsia="Times New Roman" w:hAnsi="Times New Roman" w:cs="Times New Roman"/>
               <w:sz w:val="18"/>
             </w:rPr>
-            <w:t>26 July 2015</w:t>
+            <w:t>23</w:t>
+          </w:r>
+          <w:r>
+            <w:rPr>
+              <w:rFonts w:ascii="Times New Roman" w:eastAsia="Times New Roman" w:hAnsi="Times New Roman" w:cs="Times New Roman"/>
+              <w:sz w:val="18"/>
+            </w:rPr>
+            <w:t xml:space="preserve"> </w:t>
+          </w:r>
+          <w:r>
+            <w:rPr>
+              <w:rFonts w:ascii="Times New Roman" w:eastAsia="Times New Roman" w:hAnsi="Times New Roman" w:cs="Times New Roman"/>
+              <w:sz w:val="18"/>
+            </w:rPr>
+            <w:t>August</w:t>
+          </w:r>
+          <w:r>
+            <w:rPr>
+              <w:rFonts w:ascii="Times New Roman" w:eastAsia="Times New Roman" w:hAnsi="Times New Roman" w:cs="Times New Roman"/>
+              <w:sz w:val="18"/>
+            </w:rPr>
+            <w:t xml:space="preserve"> 2015</w:t>
           </w:r>
         </w:p>
       </w:tc>
@@ -47590,13 +48060,13 @@
     <w:lsdException w:name="List Table 6 Colorful Accent 6" w:uiPriority="51"/>
     <w:lsdException w:name="List Table 7 Colorful Accent 6" w:uiPriority="52"/>
   </w:latentStyles>
-  <w:style w:type="paragraph" w:default="1" w:styleId="Normal">
+  <w:style w:type="paragraph" w:default="1" w:styleId="a">
     <w:name w:val="Normal"/>
   </w:style>
-  <w:style w:type="paragraph" w:styleId="Heading1">
+  <w:style w:type="paragraph" w:styleId="1">
     <w:name w:val="heading 1"/>
-    <w:basedOn w:val="Normal"/>
-    <w:next w:val="Normal"/>
+    <w:basedOn w:val="a"/>
+    <w:next w:val="a"/>
     <w:pPr>
       <w:keepNext/>
       <w:keepLines/>
@@ -47608,10 +48078,10 @@
       <w:sz w:val="32"/>
     </w:rPr>
   </w:style>
-  <w:style w:type="paragraph" w:styleId="Heading2">
+  <w:style w:type="paragraph" w:styleId="2">
     <w:name w:val="heading 2"/>
-    <w:basedOn w:val="Normal"/>
-    <w:next w:val="Normal"/>
+    <w:basedOn w:val="a"/>
+    <w:next w:val="a"/>
     <w:pPr>
       <w:keepNext/>
       <w:keepLines/>
@@ -47624,10 +48094,10 @@
       <w:sz w:val="26"/>
     </w:rPr>
   </w:style>
-  <w:style w:type="paragraph" w:styleId="Heading3">
+  <w:style w:type="paragraph" w:styleId="3">
     <w:name w:val="heading 3"/>
-    <w:basedOn w:val="Normal"/>
-    <w:next w:val="Normal"/>
+    <w:basedOn w:val="a"/>
+    <w:next w:val="a"/>
     <w:pPr>
       <w:keepNext/>
       <w:keepLines/>
@@ -47641,10 +48111,10 @@
       <w:sz w:val="24"/>
     </w:rPr>
   </w:style>
-  <w:style w:type="paragraph" w:styleId="Heading4">
+  <w:style w:type="paragraph" w:styleId="4">
     <w:name w:val="heading 4"/>
-    <w:basedOn w:val="Normal"/>
-    <w:next w:val="Normal"/>
+    <w:basedOn w:val="a"/>
+    <w:next w:val="a"/>
     <w:pPr>
       <w:keepNext/>
       <w:keepLines/>
@@ -47657,10 +48127,10 @@
       <w:u w:val="single"/>
     </w:rPr>
   </w:style>
-  <w:style w:type="paragraph" w:styleId="Heading5">
+  <w:style w:type="paragraph" w:styleId="5">
     <w:name w:val="heading 5"/>
-    <w:basedOn w:val="Normal"/>
-    <w:next w:val="Normal"/>
+    <w:basedOn w:val="a"/>
+    <w:next w:val="a"/>
     <w:pPr>
       <w:keepNext/>
       <w:keepLines/>
@@ -47672,10 +48142,10 @@
       <w:color w:val="666666"/>
     </w:rPr>
   </w:style>
-  <w:style w:type="paragraph" w:styleId="Heading6">
+  <w:style w:type="paragraph" w:styleId="6">
     <w:name w:val="heading 6"/>
-    <w:basedOn w:val="Normal"/>
-    <w:next w:val="Normal"/>
+    <w:basedOn w:val="a"/>
+    <w:next w:val="a"/>
     <w:pPr>
       <w:keepNext/>
       <w:keepLines/>
@@ -47688,13 +48158,13 @@
       <w:color w:val="666666"/>
     </w:rPr>
   </w:style>
-  <w:style w:type="character" w:default="1" w:styleId="DefaultParagraphFont">
+  <w:style w:type="character" w:default="1" w:styleId="a0">
     <w:name w:val="Default Paragraph Font"/>
     <w:uiPriority w:val="1"/>
     <w:semiHidden/>
     <w:unhideWhenUsed/>
   </w:style>
-  <w:style w:type="table" w:default="1" w:styleId="TableNormal">
+  <w:style w:type="table" w:default="1" w:styleId="a1">
     <w:name w:val="Normal Table"/>
     <w:uiPriority w:val="99"/>
     <w:semiHidden/>
@@ -47709,7 +48179,7 @@
       </w:tblCellMar>
     </w:tblPr>
   </w:style>
-  <w:style w:type="numbering" w:default="1" w:styleId="NoList">
+  <w:style w:type="numbering" w:default="1" w:styleId="a2">
     <w:name w:val="No List"/>
     <w:uiPriority w:val="99"/>
     <w:semiHidden/>
@@ -47726,10 +48196,10 @@
       </w:tblCellMar>
     </w:tblPr>
   </w:style>
-  <w:style w:type="paragraph" w:styleId="Title">
+  <w:style w:type="paragraph" w:styleId="a3">
     <w:name w:val="Title"/>
-    <w:basedOn w:val="Normal"/>
-    <w:next w:val="Normal"/>
+    <w:basedOn w:val="a"/>
+    <w:next w:val="a"/>
     <w:pPr>
       <w:keepNext/>
       <w:keepLines/>
@@ -47739,10 +48209,10 @@
       <w:sz w:val="42"/>
     </w:rPr>
   </w:style>
-  <w:style w:type="paragraph" w:styleId="Subtitle">
+  <w:style w:type="paragraph" w:styleId="a4">
     <w:name w:val="Subtitle"/>
-    <w:basedOn w:val="Normal"/>
-    <w:next w:val="Normal"/>
+    <w:basedOn w:val="a"/>
+    <w:next w:val="a"/>
     <w:pPr>
       <w:keepNext/>
       <w:keepLines/>
@@ -47755,7 +48225,7 @@
       <w:sz w:val="26"/>
     </w:rPr>
   </w:style>
-  <w:style w:type="table" w:customStyle="1" w:styleId="a">
+  <w:style w:type="table" w:customStyle="1" w:styleId="a5">
     <w:basedOn w:val="NormalTable0"/>
     <w:pPr>
       <w:contextualSpacing/>
@@ -47769,7 +48239,7 @@
       </w:tblCellMar>
     </w:tblPr>
   </w:style>
-  <w:style w:type="table" w:customStyle="1" w:styleId="a0">
+  <w:style w:type="table" w:customStyle="1" w:styleId="a6">
     <w:basedOn w:val="NormalTable0"/>
     <w:pPr>
       <w:contextualSpacing/>
@@ -47783,10 +48253,10 @@
       </w:tblCellMar>
     </w:tblPr>
   </w:style>
-  <w:style w:type="paragraph" w:styleId="BalloonText">
+  <w:style w:type="paragraph" w:styleId="a7">
     <w:name w:val="Balloon Text"/>
-    <w:basedOn w:val="Normal"/>
-    <w:link w:val="BalloonTextChar"/>
+    <w:basedOn w:val="a"/>
+    <w:link w:val="a8"/>
     <w:uiPriority w:val="99"/>
     <w:semiHidden/>
     <w:unhideWhenUsed/>
@@ -47799,10 +48269,10 @@
       <w:sz w:val="16"/>
     </w:rPr>
   </w:style>
-  <w:style w:type="character" w:customStyle="1" w:styleId="BalloonTextChar">
-    <w:name w:val="Balloon Text Char"/>
-    <w:basedOn w:val="DefaultParagraphFont"/>
-    <w:link w:val="BalloonText"/>
+  <w:style w:type="character" w:customStyle="1" w:styleId="a8">
+    <w:name w:val="ข้อความบอลลูน อักขระ"/>
+    <w:basedOn w:val="a0"/>
+    <w:link w:val="a7"/>
     <w:uiPriority w:val="99"/>
     <w:semiHidden/>
     <w:rsid w:val="00F51BEA"/>
@@ -47811,10 +48281,10 @@
       <w:sz w:val="16"/>
     </w:rPr>
   </w:style>
-  <w:style w:type="paragraph" w:styleId="Header">
+  <w:style w:type="paragraph" w:styleId="a9">
     <w:name w:val="header"/>
-    <w:basedOn w:val="Normal"/>
-    <w:link w:val="HeaderChar"/>
+    <w:basedOn w:val="a"/>
+    <w:link w:val="aa"/>
     <w:uiPriority w:val="99"/>
     <w:unhideWhenUsed/>
     <w:rsid w:val="00F51BEA"/>
@@ -47829,20 +48299,20 @@
       <w:rFonts w:cs="Cordia New"/>
     </w:rPr>
   </w:style>
-  <w:style w:type="character" w:customStyle="1" w:styleId="HeaderChar">
-    <w:name w:val="Header Char"/>
-    <w:basedOn w:val="DefaultParagraphFont"/>
-    <w:link w:val="Header"/>
+  <w:style w:type="character" w:customStyle="1" w:styleId="aa">
+    <w:name w:val="หัวกระดาษ อักขระ"/>
+    <w:basedOn w:val="a0"/>
+    <w:link w:val="a9"/>
     <w:uiPriority w:val="99"/>
     <w:rsid w:val="00F51BEA"/>
     <w:rPr>
       <w:rFonts w:cs="Cordia New"/>
     </w:rPr>
   </w:style>
-  <w:style w:type="paragraph" w:styleId="Footer">
+  <w:style w:type="paragraph" w:styleId="ab">
     <w:name w:val="footer"/>
-    <w:basedOn w:val="Normal"/>
-    <w:link w:val="FooterChar"/>
+    <w:basedOn w:val="a"/>
+    <w:link w:val="ac"/>
     <w:uiPriority w:val="99"/>
     <w:unhideWhenUsed/>
     <w:rsid w:val="00F51BEA"/>
@@ -47857,20 +48327,20 @@
       <w:rFonts w:cs="Cordia New"/>
     </w:rPr>
   </w:style>
-  <w:style w:type="character" w:customStyle="1" w:styleId="FooterChar">
-    <w:name w:val="Footer Char"/>
-    <w:basedOn w:val="DefaultParagraphFont"/>
-    <w:link w:val="Footer"/>
+  <w:style w:type="character" w:customStyle="1" w:styleId="ac">
+    <w:name w:val="ท้ายกระดาษ อักขระ"/>
+    <w:basedOn w:val="a0"/>
+    <w:link w:val="ab"/>
     <w:uiPriority w:val="99"/>
     <w:rsid w:val="00F51BEA"/>
     <w:rPr>
       <w:rFonts w:cs="Cordia New"/>
     </w:rPr>
   </w:style>
-  <w:style w:type="paragraph" w:styleId="Caption">
+  <w:style w:type="paragraph" w:styleId="ad">
     <w:name w:val="caption"/>
-    <w:basedOn w:val="Normal"/>
-    <w:next w:val="Normal"/>
+    <w:basedOn w:val="a"/>
+    <w:next w:val="a"/>
     <w:uiPriority w:val="35"/>
     <w:semiHidden/>
     <w:unhideWhenUsed/>
@@ -47888,10 +48358,10 @@
       <w:szCs w:val="22"/>
     </w:rPr>
   </w:style>
-  <w:style w:type="paragraph" w:styleId="ListParagraph">
+  <w:style w:type="paragraph" w:styleId="ae">
     <w:name w:val="List Paragraph"/>
-    <w:basedOn w:val="Normal"/>
-    <w:link w:val="ListParagraphChar"/>
+    <w:basedOn w:val="a"/>
+    <w:link w:val="af"/>
     <w:uiPriority w:val="34"/>
     <w:qFormat/>
     <w:rsid w:val="00D55B46"/>
@@ -47914,9 +48384,9 @@
       <w:sz w:val="24"/>
     </w:rPr>
   </w:style>
-  <w:style w:type="table" w:styleId="TableGrid">
+  <w:style w:type="table" w:styleId="af0">
     <w:name w:val="Table Grid"/>
-    <w:basedOn w:val="TableNormal"/>
+    <w:basedOn w:val="a1"/>
     <w:uiPriority w:val="39"/>
     <w:rsid w:val="00FB00A7"/>
     <w:pPr>
@@ -47938,10 +48408,10 @@
       </w:tblBorders>
     </w:tblPr>
   </w:style>
-  <w:style w:type="character" w:customStyle="1" w:styleId="ListParagraphChar">
-    <w:name w:val="List Paragraph Char"/>
-    <w:basedOn w:val="DefaultParagraphFont"/>
-    <w:link w:val="ListParagraph"/>
+  <w:style w:type="character" w:customStyle="1" w:styleId="af">
+    <w:name w:val="รายการย่อหน้า อักขระ"/>
+    <w:basedOn w:val="a0"/>
+    <w:link w:val="ae"/>
     <w:uiPriority w:val="34"/>
     <w:rsid w:val="00325BBC"/>
     <w:rPr>
@@ -47950,7 +48420,7 @@
   </w:style>
   <w:style w:type="character" w:customStyle="1" w:styleId="words">
     <w:name w:val="words"/>
-    <w:basedOn w:val="DefaultParagraphFont"/>
+    <w:basedOn w:val="a0"/>
     <w:rsid w:val="00CE1A82"/>
   </w:style>
   <w:style w:type="paragraph" w:customStyle="1" w:styleId="Default">
@@ -47968,10 +48438,10 @@
       <w:szCs w:val="24"/>
     </w:rPr>
   </w:style>
-  <w:style w:type="paragraph" w:styleId="TOC1">
+  <w:style w:type="paragraph" w:styleId="10">
     <w:name w:val="toc 1"/>
-    <w:basedOn w:val="Normal"/>
-    <w:next w:val="Normal"/>
+    <w:basedOn w:val="a"/>
+    <w:next w:val="a"/>
     <w:autoRedefine/>
     <w:uiPriority w:val="39"/>
     <w:unhideWhenUsed/>
@@ -47991,10 +48461,10 @@
       <w:szCs w:val="28"/>
     </w:rPr>
   </w:style>
-  <w:style w:type="paragraph" w:styleId="TOC2">
+  <w:style w:type="paragraph" w:styleId="20">
     <w:name w:val="toc 2"/>
-    <w:basedOn w:val="Normal"/>
-    <w:next w:val="Normal"/>
+    <w:basedOn w:val="a"/>
+    <w:next w:val="a"/>
     <w:autoRedefine/>
     <w:uiPriority w:val="39"/>
     <w:unhideWhenUsed/>
@@ -48014,10 +48484,10 @@
       <w:szCs w:val="28"/>
     </w:rPr>
   </w:style>
-  <w:style w:type="paragraph" w:styleId="TOC3">
+  <w:style w:type="paragraph" w:styleId="30">
     <w:name w:val="toc 3"/>
-    <w:basedOn w:val="Normal"/>
-    <w:next w:val="Normal"/>
+    <w:basedOn w:val="a"/>
+    <w:next w:val="a"/>
     <w:autoRedefine/>
     <w:uiPriority w:val="39"/>
     <w:unhideWhenUsed/>
@@ -48033,10 +48503,10 @@
       <w:szCs w:val="28"/>
     </w:rPr>
   </w:style>
-  <w:style w:type="paragraph" w:styleId="TOCHeading">
+  <w:style w:type="paragraph" w:styleId="af1">
     <w:name w:val="TOC Heading"/>
-    <w:basedOn w:val="Heading1"/>
-    <w:next w:val="Normal"/>
+    <w:basedOn w:val="1"/>
+    <w:next w:val="a"/>
     <w:uiPriority w:val="39"/>
     <w:unhideWhenUsed/>
     <w:qFormat/>
@@ -48051,10 +48521,10 @@
       <w:szCs w:val="40"/>
     </w:rPr>
   </w:style>
-  <w:style w:type="paragraph" w:styleId="BodyText">
+  <w:style w:type="paragraph" w:styleId="af2">
     <w:name w:val="Body Text"/>
-    <w:basedOn w:val="Normal"/>
-    <w:link w:val="BodyTextChar"/>
+    <w:basedOn w:val="a"/>
+    <w:link w:val="af3"/>
     <w:rsid w:val="00392171"/>
     <w:pPr>
       <w:spacing w:after="120" w:line="240" w:lineRule="auto"/>
@@ -48066,10 +48536,10 @@
       <w:lang w:val="en-AU" w:bidi="ar-SA"/>
     </w:rPr>
   </w:style>
-  <w:style w:type="character" w:customStyle="1" w:styleId="BodyTextChar">
-    <w:name w:val="Body Text Char"/>
-    <w:basedOn w:val="DefaultParagraphFont"/>
-    <w:link w:val="BodyText"/>
+  <w:style w:type="character" w:customStyle="1" w:styleId="af3">
+    <w:name w:val="เนื้อความ อักขระ"/>
+    <w:basedOn w:val="a0"/>
+    <w:link w:val="af2"/>
     <w:rsid w:val="00392171"/>
     <w:rPr>
       <w:rFonts w:eastAsia="Times New Roman" w:cs="Times New Roman"/>
@@ -48077,9 +48547,9 @@
       <w:lang w:val="en-AU" w:bidi="ar-SA"/>
     </w:rPr>
   </w:style>
-  <w:style w:type="paragraph" w:styleId="NormalWeb">
+  <w:style w:type="paragraph" w:styleId="af4">
     <w:name w:val="Normal (Web)"/>
-    <w:basedOn w:val="Normal"/>
+    <w:basedOn w:val="a"/>
     <w:uiPriority w:val="99"/>
     <w:unhideWhenUsed/>
     <w:rsid w:val="0097227A"/>
@@ -48095,12 +48565,12 @@
   </w:style>
   <w:style w:type="character" w:customStyle="1" w:styleId="apple-converted-space">
     <w:name w:val="apple-converted-space"/>
-    <w:basedOn w:val="DefaultParagraphFont"/>
+    <w:basedOn w:val="a0"/>
     <w:rsid w:val="0097227A"/>
   </w:style>
-  <w:style w:type="character" w:styleId="Hyperlink">
+  <w:style w:type="character" w:styleId="af5">
     <w:name w:val="Hyperlink"/>
-    <w:basedOn w:val="DefaultParagraphFont"/>
+    <w:basedOn w:val="a0"/>
     <w:uiPriority w:val="99"/>
     <w:unhideWhenUsed/>
     <w:rsid w:val="0097227A"/>
@@ -48109,9 +48579,9 @@
       <w:u w:val="single"/>
     </w:rPr>
   </w:style>
-  <w:style w:type="table" w:customStyle="1" w:styleId="GridTable6Colorful1">
-    <w:name w:val="Grid Table 6 Colorful1"/>
-    <w:basedOn w:val="TableNormal"/>
+  <w:style w:type="table" w:customStyle="1" w:styleId="61">
+    <w:name w:val="ตารางที่มีเส้น 6 แบบมีสีสัน1"/>
+    <w:basedOn w:val="a1"/>
     <w:uiPriority w:val="51"/>
     <w:rsid w:val="003C0086"/>
     <w:pPr>
@@ -48183,9 +48653,9 @@
       </w:tcPr>
     </w:tblStylePr>
   </w:style>
-  <w:style w:type="table" w:customStyle="1" w:styleId="GridTable4-Accent11">
-    <w:name w:val="Grid Table 4 - Accent 11"/>
-    <w:basedOn w:val="TableNormal"/>
+  <w:style w:type="table" w:customStyle="1" w:styleId="4-11">
+    <w:name w:val="ตารางที่มีเส้น 4 - เน้น 11"/>
+    <w:basedOn w:val="a1"/>
     <w:uiPriority w:val="49"/>
     <w:rsid w:val="00FD30A8"/>
     <w:pPr>
@@ -48264,9 +48734,9 @@
       </w:tcPr>
     </w:tblStylePr>
   </w:style>
-  <w:style w:type="table" w:customStyle="1" w:styleId="GridTable4-Accent31">
-    <w:name w:val="Grid Table 4 - Accent 31"/>
-    <w:basedOn w:val="TableNormal"/>
+  <w:style w:type="table" w:customStyle="1" w:styleId="4-31">
+    <w:name w:val="ตารางที่มีเส้น 4 - เน้น 31"/>
+    <w:basedOn w:val="a1"/>
     <w:uiPriority w:val="49"/>
     <w:rsid w:val="00FD30A8"/>
     <w:pPr>
@@ -48345,9 +48815,9 @@
       </w:tcPr>
     </w:tblStylePr>
   </w:style>
-  <w:style w:type="table" w:customStyle="1" w:styleId="GridTable4-Accent21">
-    <w:name w:val="Grid Table 4 - Accent 21"/>
-    <w:basedOn w:val="TableNormal"/>
+  <w:style w:type="table" w:customStyle="1" w:styleId="4-21">
+    <w:name w:val="ตารางที่มีเส้น 4 - เน้น 21"/>
+    <w:basedOn w:val="a1"/>
     <w:uiPriority w:val="49"/>
     <w:rsid w:val="00FD30A8"/>
     <w:pPr>
@@ -48426,9 +48896,9 @@
       </w:tcPr>
     </w:tblStylePr>
   </w:style>
-  <w:style w:type="table" w:customStyle="1" w:styleId="GridTable4-Accent41">
-    <w:name w:val="Grid Table 4 - Accent 41"/>
-    <w:basedOn w:val="TableNormal"/>
+  <w:style w:type="table" w:customStyle="1" w:styleId="4-41">
+    <w:name w:val="ตารางที่มีเส้น 4 - เน้น 41"/>
+    <w:basedOn w:val="a1"/>
     <w:uiPriority w:val="49"/>
     <w:rsid w:val="00FD30A8"/>
     <w:pPr>
@@ -48509,7 +48979,7 @@
   </w:style>
   <w:style w:type="paragraph" w:customStyle="1" w:styleId="paragraph">
     <w:name w:val="paragraph"/>
-    <w:basedOn w:val="Normal"/>
+    <w:basedOn w:val="a"/>
     <w:rsid w:val="00AF3DFA"/>
     <w:pPr>
       <w:spacing w:before="100" w:beforeAutospacing="1" w:after="100" w:afterAutospacing="1" w:line="240" w:lineRule="auto"/>
@@ -48521,9 +48991,9 @@
       <w:szCs w:val="28"/>
     </w:rPr>
   </w:style>
-  <w:style w:type="table" w:customStyle="1" w:styleId="GridTable41">
-    <w:name w:val="Grid Table 41"/>
-    <w:basedOn w:val="TableNormal"/>
+  <w:style w:type="table" w:customStyle="1" w:styleId="41">
+    <w:name w:val="ตารางที่มีเส้น 41"/>
+    <w:basedOn w:val="a1"/>
     <w:uiPriority w:val="49"/>
     <w:rsid w:val="00AF3DFA"/>
     <w:pPr>
@@ -48602,9 +49072,9 @@
       </w:tcPr>
     </w:tblStylePr>
   </w:style>
-  <w:style w:type="paragraph" w:styleId="NoSpacing">
+  <w:style w:type="paragraph" w:styleId="af6">
     <w:name w:val="No Spacing"/>
-    <w:link w:val="NoSpacingChar"/>
+    <w:link w:val="af7"/>
     <w:uiPriority w:val="1"/>
     <w:qFormat/>
     <w:rsid w:val="00211E39"/>
@@ -48618,10 +49088,10 @@
       <w:szCs w:val="28"/>
     </w:rPr>
   </w:style>
-  <w:style w:type="character" w:customStyle="1" w:styleId="NoSpacingChar">
-    <w:name w:val="No Spacing Char"/>
-    <w:basedOn w:val="DefaultParagraphFont"/>
-    <w:link w:val="NoSpacing"/>
+  <w:style w:type="character" w:customStyle="1" w:styleId="af7">
+    <w:name w:val="ไม่มีการเว้นระยะห่าง อักขระ"/>
+    <w:basedOn w:val="a0"/>
+    <w:link w:val="af6"/>
     <w:uiPriority w:val="1"/>
     <w:rsid w:val="00211E39"/>
     <w:rPr>
@@ -48631,9 +49101,9 @@
       <w:szCs w:val="28"/>
     </w:rPr>
   </w:style>
-  <w:style w:type="character" w:styleId="Strong">
+  <w:style w:type="character" w:styleId="af8">
     <w:name w:val="Strong"/>
-    <w:basedOn w:val="DefaultParagraphFont"/>
+    <w:basedOn w:val="a0"/>
     <w:uiPriority w:val="22"/>
     <w:qFormat/>
     <w:rsid w:val="00913B71"/>
@@ -48935,7 +49405,7 @@
 </file>
 
 <file path=customXml/itemProps1.xml><?xml version="1.0" encoding="utf-8"?>
-<ds:datastoreItem xmlns:ds="http://schemas.openxmlformats.org/officeDocument/2006/customXml" ds:itemID="{DE3DD188-019E-4C15-84A4-86E468C79793}">
+<ds:datastoreItem xmlns:ds="http://schemas.openxmlformats.org/officeDocument/2006/customXml" ds:itemID="{9324EACE-19B8-4AD2-ADA7-4D0CAF38C221}">
   <ds:schemaRefs>
     <ds:schemaRef ds:uri="http://schemas.openxmlformats.org/officeDocument/2006/bibliography"/>
   </ds:schemaRefs>

</xml_diff>